<commit_message>
Condensed Equation Sheet PDF
Adds PDF folder for future PDF files
</commit_message>
<xml_diff>
--- a/Word/Thermodynamics/0C-EquationSheetCondensed.docx
+++ b/Word/Thermodynamics/0C-EquationSheetCondensed.docx
@@ -13111,6 +13111,7 @@
       <w:pPr>
         <w:rPr>
           <w:rFonts w:ascii="Times New Roman" w:hAnsi="Times New Roman" w:cs="Times New Roman"/>
+          <w:color w:val="385623" w:themeColor="accent6" w:themeShade="80"/>
           <w:sz w:val="14"/>
           <w:szCs w:val="14"/>
         </w:rPr>
@@ -13120,6 +13121,7 @@
           <w:rPr>
             <w:rFonts w:ascii="Cambria Math" w:hAnsi="Cambria Math" w:cs="Times New Roman"/>
             <w:i/>
+            <w:color w:val="385623" w:themeColor="accent6" w:themeShade="80"/>
             <w:sz w:val="14"/>
             <w:szCs w:val="14"/>
           </w:rPr>
@@ -13131,6 +13133,7 @@
               <w:rPr>
                 <w:rFonts w:ascii="Cambria Math" w:hAnsi="Cambria Math" w:cs="Times New Roman"/>
                 <w:i/>
+                <w:color w:val="385623" w:themeColor="accent6" w:themeShade="80"/>
                 <w:sz w:val="14"/>
                 <w:szCs w:val="14"/>
               </w:rPr>
@@ -13140,6 +13143,7 @@
             <m:r>
               <w:rPr>
                 <w:rFonts w:ascii="Cambria Math" w:hAnsi="Cambria Math" w:cs="Times New Roman"/>
+                <w:color w:val="385623" w:themeColor="accent6" w:themeShade="80"/>
                 <w:sz w:val="14"/>
                 <w:szCs w:val="14"/>
               </w:rPr>
@@ -13150,6 +13154,7 @@
             <m:r>
               <w:rPr>
                 <w:rFonts w:ascii="Cambria Math" w:hAnsi="Cambria Math" w:cs="Times New Roman"/>
+                <w:color w:val="385623" w:themeColor="accent6" w:themeShade="80"/>
                 <w:sz w:val="14"/>
                 <w:szCs w:val="14"/>
               </w:rPr>
@@ -13160,6 +13165,7 @@
         <m:r>
           <w:rPr>
             <w:rFonts w:ascii="Cambria Math" w:hAnsi="Cambria Math" w:cs="Times New Roman"/>
+            <w:color w:val="385623" w:themeColor="accent6" w:themeShade="80"/>
             <w:sz w:val="14"/>
             <w:szCs w:val="14"/>
           </w:rPr>
@@ -13171,6 +13177,7 @@
               <w:rPr>
                 <w:rFonts w:ascii="Cambria Math" w:hAnsi="Cambria Math" w:cs="Times New Roman"/>
                 <w:i/>
+                <w:color w:val="385623" w:themeColor="accent6" w:themeShade="80"/>
                 <w:sz w:val="14"/>
                 <w:szCs w:val="14"/>
               </w:rPr>
@@ -13180,6 +13187,7 @@
             <m:r>
               <w:rPr>
                 <w:rFonts w:ascii="Cambria Math" w:hAnsi="Cambria Math" w:cs="Times New Roman"/>
+                <w:color w:val="385623" w:themeColor="accent6" w:themeShade="80"/>
                 <w:sz w:val="14"/>
                 <w:szCs w:val="14"/>
               </w:rPr>
@@ -13190,6 +13198,7 @@
             <m:r>
               <w:rPr>
                 <w:rFonts w:ascii="Cambria Math" w:hAnsi="Cambria Math" w:cs="Times New Roman"/>
+                <w:color w:val="385623" w:themeColor="accent6" w:themeShade="80"/>
                 <w:sz w:val="14"/>
                 <w:szCs w:val="14"/>
               </w:rPr>
@@ -13200,6 +13209,7 @@
         <m:r>
           <w:rPr>
             <w:rFonts w:ascii="Cambria Math" w:hAnsi="Cambria Math" w:cs="Times New Roman"/>
+            <w:color w:val="385623" w:themeColor="accent6" w:themeShade="80"/>
             <w:sz w:val="14"/>
             <w:szCs w:val="14"/>
           </w:rPr>
@@ -13211,6 +13221,7 @@
               <w:rPr>
                 <w:rFonts w:ascii="Cambria Math" w:hAnsi="Cambria Math" w:cs="Times New Roman"/>
                 <w:i/>
+                <w:color w:val="385623" w:themeColor="accent6" w:themeShade="80"/>
                 <w:sz w:val="14"/>
                 <w:szCs w:val="14"/>
               </w:rPr>
@@ -13223,6 +13234,7 @@
                   <w:rPr>
                     <w:rFonts w:ascii="Cambria Math" w:hAnsi="Cambria Math" w:cs="Times New Roman"/>
                     <w:i/>
+                    <w:color w:val="385623" w:themeColor="accent6" w:themeShade="80"/>
                     <w:sz w:val="14"/>
                     <w:szCs w:val="14"/>
                   </w:rPr>
@@ -13232,6 +13244,7 @@
                 <m:r>
                   <w:rPr>
                     <w:rFonts w:ascii="Cambria Math" w:hAnsi="Cambria Math" w:cs="Times New Roman"/>
+                    <w:color w:val="385623" w:themeColor="accent6" w:themeShade="80"/>
                     <w:sz w:val="14"/>
                     <w:szCs w:val="14"/>
                   </w:rPr>
@@ -13242,6 +13255,7 @@
                 <m:r>
                   <w:rPr>
                     <w:rFonts w:ascii="Cambria Math" w:hAnsi="Cambria Math" w:cs="Times New Roman"/>
+                    <w:color w:val="385623" w:themeColor="accent6" w:themeShade="80"/>
                     <w:sz w:val="14"/>
                     <w:szCs w:val="14"/>
                   </w:rPr>
@@ -13254,6 +13268,7 @@
             <m:r>
               <w:rPr>
                 <w:rFonts w:ascii="Cambria Math" w:hAnsi="Cambria Math" w:cs="Times New Roman"/>
+                <w:color w:val="385623" w:themeColor="accent6" w:themeShade="80"/>
                 <w:sz w:val="14"/>
                 <w:szCs w:val="14"/>
               </w:rPr>
@@ -13264,6 +13279,7 @@
         <m:r>
           <w:rPr>
             <w:rFonts w:ascii="Cambria Math" w:hAnsi="Cambria Math" w:cs="Times New Roman"/>
+            <w:color w:val="385623" w:themeColor="accent6" w:themeShade="80"/>
             <w:sz w:val="14"/>
             <w:szCs w:val="14"/>
           </w:rPr>
@@ -13275,6 +13291,7 @@
               <w:rPr>
                 <w:rFonts w:ascii="Cambria Math" w:hAnsi="Cambria Math" w:cs="Times New Roman"/>
                 <w:i/>
+                <w:color w:val="385623" w:themeColor="accent6" w:themeShade="80"/>
                 <w:sz w:val="14"/>
                 <w:szCs w:val="14"/>
               </w:rPr>
@@ -13287,6 +13304,7 @@
                   <w:rPr>
                     <w:rFonts w:ascii="Cambria Math" w:hAnsi="Cambria Math" w:cs="Times New Roman"/>
                     <w:i/>
+                    <w:color w:val="385623" w:themeColor="accent6" w:themeShade="80"/>
                     <w:sz w:val="14"/>
                     <w:szCs w:val="14"/>
                   </w:rPr>
@@ -13296,6 +13314,7 @@
                 <m:r>
                   <w:rPr>
                     <w:rFonts w:ascii="Cambria Math" w:hAnsi="Cambria Math" w:cs="Times New Roman"/>
+                    <w:color w:val="385623" w:themeColor="accent6" w:themeShade="80"/>
                     <w:sz w:val="14"/>
                     <w:szCs w:val="14"/>
                   </w:rPr>
@@ -13306,6 +13325,7 @@
                 <m:r>
                   <w:rPr>
                     <w:rFonts w:ascii="Cambria Math" w:hAnsi="Cambria Math" w:cs="Times New Roman"/>
+                    <w:color w:val="385623" w:themeColor="accent6" w:themeShade="80"/>
                     <w:sz w:val="14"/>
                     <w:szCs w:val="14"/>
                   </w:rPr>
@@ -13318,6 +13338,7 @@
             <m:r>
               <w:rPr>
                 <w:rFonts w:ascii="Cambria Math" w:hAnsi="Cambria Math" w:cs="Times New Roman"/>
+                <w:color w:val="385623" w:themeColor="accent6" w:themeShade="80"/>
                 <w:sz w:val="14"/>
                 <w:szCs w:val="14"/>
               </w:rPr>
@@ -13328,6 +13349,7 @@
         <m:r>
           <w:rPr>
             <w:rFonts w:ascii="Cambria Math" w:hAnsi="Cambria Math" w:cs="Times New Roman"/>
+            <w:color w:val="385623" w:themeColor="accent6" w:themeShade="80"/>
             <w:sz w:val="14"/>
             <w:szCs w:val="14"/>
           </w:rPr>
@@ -13339,6 +13361,7 @@
               <w:rPr>
                 <w:rFonts w:ascii="Cambria Math" w:hAnsi="Cambria Math" w:cs="Times New Roman"/>
                 <w:i/>
+                <w:color w:val="385623" w:themeColor="accent6" w:themeShade="80"/>
                 <w:sz w:val="14"/>
                 <w:szCs w:val="14"/>
               </w:rPr>
@@ -13351,6 +13374,7 @@
                   <w:rPr>
                     <w:rFonts w:ascii="Cambria Math" w:hAnsi="Cambria Math" w:cs="Times New Roman"/>
                     <w:i/>
+                    <w:color w:val="385623" w:themeColor="accent6" w:themeShade="80"/>
                     <w:sz w:val="14"/>
                     <w:szCs w:val="14"/>
                   </w:rPr>
@@ -13360,6 +13384,7 @@
                 <m:r>
                   <w:rPr>
                     <w:rFonts w:ascii="Cambria Math" w:hAnsi="Cambria Math" w:cs="Times New Roman"/>
+                    <w:color w:val="385623" w:themeColor="accent6" w:themeShade="80"/>
                     <w:sz w:val="14"/>
                     <w:szCs w:val="14"/>
                   </w:rPr>
@@ -13370,6 +13395,7 @@
                 <m:r>
                   <w:rPr>
                     <w:rFonts w:ascii="Cambria Math" w:hAnsi="Cambria Math" w:cs="Times New Roman"/>
+                    <w:color w:val="385623" w:themeColor="accent6" w:themeShade="80"/>
                     <w:sz w:val="14"/>
                     <w:szCs w:val="14"/>
                   </w:rPr>
@@ -13382,6 +13408,7 @@
             <m:r>
               <w:rPr>
                 <w:rFonts w:ascii="Cambria Math" w:hAnsi="Cambria Math" w:cs="Times New Roman"/>
+                <w:color w:val="385623" w:themeColor="accent6" w:themeShade="80"/>
                 <w:sz w:val="14"/>
                 <w:szCs w:val="14"/>
               </w:rPr>
@@ -13392,6 +13419,7 @@
         <m:r>
           <w:rPr>
             <w:rFonts w:ascii="Cambria Math" w:hAnsi="Cambria Math" w:cs="Times New Roman"/>
+            <w:color w:val="385623" w:themeColor="accent6" w:themeShade="80"/>
             <w:sz w:val="14"/>
             <w:szCs w:val="14"/>
           </w:rPr>
@@ -13403,6 +13431,7 @@
               <w:rPr>
                 <w:rFonts w:ascii="Cambria Math" w:hAnsi="Cambria Math" w:cs="Times New Roman"/>
                 <w:i/>
+                <w:color w:val="385623" w:themeColor="accent6" w:themeShade="80"/>
                 <w:sz w:val="14"/>
                 <w:szCs w:val="14"/>
               </w:rPr>
@@ -13415,6 +13444,7 @@
                   <w:rPr>
                     <w:rFonts w:ascii="Cambria Math" w:hAnsi="Cambria Math" w:cs="Times New Roman"/>
                     <w:i/>
+                    <w:color w:val="385623" w:themeColor="accent6" w:themeShade="80"/>
                     <w:sz w:val="14"/>
                     <w:szCs w:val="14"/>
                   </w:rPr>
@@ -13424,6 +13454,7 @@
                 <m:r>
                   <w:rPr>
                     <w:rFonts w:ascii="Cambria Math" w:hAnsi="Cambria Math" w:cs="Times New Roman"/>
+                    <w:color w:val="385623" w:themeColor="accent6" w:themeShade="80"/>
                     <w:sz w:val="14"/>
                     <w:szCs w:val="14"/>
                   </w:rPr>
@@ -13434,6 +13465,7 @@
                 <m:r>
                   <w:rPr>
                     <w:rFonts w:ascii="Cambria Math" w:hAnsi="Cambria Math" w:cs="Times New Roman"/>
+                    <w:color w:val="385623" w:themeColor="accent6" w:themeShade="80"/>
                     <w:sz w:val="14"/>
                     <w:szCs w:val="14"/>
                   </w:rPr>
@@ -13449,6 +13481,7 @@
                   <w:rPr>
                     <w:rFonts w:ascii="Cambria Math" w:hAnsi="Cambria Math" w:cs="Times New Roman"/>
                     <w:i/>
+                    <w:color w:val="385623" w:themeColor="accent6" w:themeShade="80"/>
                     <w:sz w:val="14"/>
                     <w:szCs w:val="14"/>
                   </w:rPr>
@@ -13458,6 +13491,7 @@
                 <m:r>
                   <w:rPr>
                     <w:rFonts w:ascii="Cambria Math" w:hAnsi="Cambria Math" w:cs="Times New Roman"/>
+                    <w:color w:val="385623" w:themeColor="accent6" w:themeShade="80"/>
                     <w:sz w:val="14"/>
                     <w:szCs w:val="14"/>
                   </w:rPr>
@@ -13468,6 +13502,7 @@
                 <m:r>
                   <w:rPr>
                     <w:rFonts w:ascii="Cambria Math" w:hAnsi="Cambria Math" w:cs="Times New Roman"/>
+                    <w:color w:val="385623" w:themeColor="accent6" w:themeShade="80"/>
                     <w:sz w:val="14"/>
                     <w:szCs w:val="14"/>
                   </w:rPr>
@@ -13480,6 +13515,7 @@
         <m:r>
           <w:rPr>
             <w:rFonts w:ascii="Cambria Math" w:hAnsi="Cambria Math" w:cs="Times New Roman"/>
+            <w:color w:val="385623" w:themeColor="accent6" w:themeShade="80"/>
             <w:sz w:val="14"/>
             <w:szCs w:val="14"/>
           </w:rPr>
@@ -13489,6 +13525,7 @@
       <w:r>
         <w:rPr>
           <w:rFonts w:ascii="Times New Roman" w:eastAsiaTheme="minorEastAsia" w:hAnsi="Times New Roman" w:cs="Times New Roman"/>
+          <w:color w:val="385623" w:themeColor="accent6" w:themeShade="80"/>
           <w:sz w:val="14"/>
           <w:szCs w:val="14"/>
         </w:rPr>
@@ -13497,6 +13534,7 @@
       <w:r>
         <w:rPr>
           <w:rFonts w:ascii="Times New Roman" w:eastAsiaTheme="minorEastAsia" w:hAnsi="Times New Roman" w:cs="Times New Roman"/>
+          <w:color w:val="385623" w:themeColor="accent6" w:themeShade="80"/>
           <w:sz w:val="14"/>
           <w:szCs w:val="14"/>
         </w:rPr>
@@ -13803,6 +13841,7 @@
       <w:pPr>
         <w:rPr>
           <w:rFonts w:ascii="Times New Roman" w:hAnsi="Times New Roman" w:cs="Times New Roman"/>
+          <w:color w:val="385623" w:themeColor="accent6" w:themeShade="80"/>
           <w:sz w:val="16"/>
           <w:szCs w:val="16"/>
         </w:rPr>
@@ -13816,6 +13855,7 @@
             <w:rPr>
               <w:rFonts w:ascii="Cambria Math" w:hAnsi="Cambria Math" w:cs="Times New Roman"/>
               <w:i/>
+              <w:color w:val="385623" w:themeColor="accent6" w:themeShade="80"/>
               <w:sz w:val="16"/>
               <w:szCs w:val="16"/>
             </w:rPr>
@@ -13827,6 +13867,7 @@
                 <w:rPr>
                   <w:rFonts w:ascii="Cambria Math" w:hAnsi="Cambria Math" w:cs="Times New Roman"/>
                   <w:i/>
+                  <w:color w:val="385623" w:themeColor="accent6" w:themeShade="80"/>
                   <w:sz w:val="16"/>
                   <w:szCs w:val="16"/>
                 </w:rPr>
@@ -13836,6 +13877,7 @@
               <m:r>
                 <w:rPr>
                   <w:rFonts w:ascii="Cambria Math" w:hAnsi="Cambria Math" w:cs="Times New Roman"/>
+                  <w:color w:val="385623" w:themeColor="accent6" w:themeShade="80"/>
                   <w:sz w:val="16"/>
                   <w:szCs w:val="16"/>
                 </w:rPr>
@@ -13846,6 +13888,7 @@
               <m:r>
                 <w:rPr>
                   <w:rFonts w:ascii="Cambria Math" w:hAnsi="Cambria Math" w:cs="Times New Roman"/>
+                  <w:color w:val="385623" w:themeColor="accent6" w:themeShade="80"/>
                   <w:sz w:val="16"/>
                   <w:szCs w:val="16"/>
                 </w:rPr>
@@ -13856,6 +13899,7 @@
           <m:r>
             <w:rPr>
               <w:rFonts w:ascii="Cambria Math" w:hAnsi="Cambria Math" w:cs="Times New Roman"/>
+              <w:color w:val="385623" w:themeColor="accent6" w:themeShade="80"/>
               <w:sz w:val="16"/>
               <w:szCs w:val="16"/>
             </w:rPr>
@@ -13865,6 +13909,7 @@
             <w:rPr>
               <w:rFonts w:ascii="Cambria Math" w:hAnsi="Cambria Math" w:cs="Times New Roman"/>
               <w:i/>
+              <w:color w:val="385623" w:themeColor="accent6" w:themeShade="80"/>
               <w:sz w:val="16"/>
               <w:szCs w:val="16"/>
             </w:rPr>
@@ -13876,6 +13921,7 @@
                 <w:rPr>
                   <w:rFonts w:ascii="Cambria Math" w:hAnsi="Cambria Math" w:cs="Times New Roman"/>
                   <w:i/>
+                  <w:color w:val="385623" w:themeColor="accent6" w:themeShade="80"/>
                   <w:sz w:val="16"/>
                   <w:szCs w:val="16"/>
                 </w:rPr>
@@ -13885,6 +13931,7 @@
               <m:r>
                 <w:rPr>
                   <w:rFonts w:ascii="Cambria Math" w:hAnsi="Cambria Math" w:cs="Times New Roman"/>
+                  <w:color w:val="385623" w:themeColor="accent6" w:themeShade="80"/>
                   <w:sz w:val="16"/>
                   <w:szCs w:val="16"/>
                 </w:rPr>
@@ -13895,6 +13942,7 @@
               <m:r>
                 <w:rPr>
                   <w:rFonts w:ascii="Cambria Math" w:hAnsi="Cambria Math" w:cs="Times New Roman"/>
+                  <w:color w:val="385623" w:themeColor="accent6" w:themeShade="80"/>
                   <w:sz w:val="16"/>
                   <w:szCs w:val="16"/>
                 </w:rPr>
@@ -13905,6 +13953,7 @@
           <m:r>
             <w:rPr>
               <w:rFonts w:ascii="Cambria Math" w:hAnsi="Cambria Math" w:cs="Times New Roman"/>
+              <w:color w:val="385623" w:themeColor="accent6" w:themeShade="80"/>
               <w:sz w:val="16"/>
               <w:szCs w:val="16"/>
             </w:rPr>
@@ -13916,6 +13965,7 @@
                 <w:rPr>
                   <w:rFonts w:ascii="Cambria Math" w:hAnsi="Cambria Math" w:cs="Times New Roman"/>
                   <w:i/>
+                  <w:color w:val="385623" w:themeColor="accent6" w:themeShade="80"/>
                   <w:sz w:val="16"/>
                   <w:szCs w:val="16"/>
                 </w:rPr>
@@ -13928,6 +13978,7 @@
                     <w:rPr>
                       <w:rFonts w:ascii="Cambria Math" w:hAnsi="Cambria Math" w:cs="Times New Roman"/>
                       <w:i/>
+                      <w:color w:val="385623" w:themeColor="accent6" w:themeShade="80"/>
                       <w:sz w:val="16"/>
                       <w:szCs w:val="16"/>
                     </w:rPr>
@@ -13940,6 +13991,7 @@
                         <w:rPr>
                           <w:rFonts w:ascii="Cambria Math" w:hAnsi="Cambria Math" w:cs="Times New Roman"/>
                           <w:i/>
+                          <w:color w:val="385623" w:themeColor="accent6" w:themeShade="80"/>
                           <w:sz w:val="16"/>
                           <w:szCs w:val="16"/>
                         </w:rPr>
@@ -13949,6 +14001,7 @@
                       <m:r>
                         <w:rPr>
                           <w:rFonts w:ascii="Cambria Math" w:hAnsi="Cambria Math" w:cs="Times New Roman"/>
+                          <w:color w:val="385623" w:themeColor="accent6" w:themeShade="80"/>
                           <w:sz w:val="16"/>
                           <w:szCs w:val="16"/>
                         </w:rPr>
@@ -13959,6 +14012,7 @@
                       <m:r>
                         <w:rPr>
                           <w:rFonts w:ascii="Cambria Math" w:hAnsi="Cambria Math" w:cs="Times New Roman"/>
+                          <w:color w:val="385623" w:themeColor="accent6" w:themeShade="80"/>
                           <w:sz w:val="16"/>
                           <w:szCs w:val="16"/>
                         </w:rPr>
@@ -13974,6 +14028,7 @@
                         <w:rPr>
                           <w:rFonts w:ascii="Cambria Math" w:hAnsi="Cambria Math" w:cs="Times New Roman"/>
                           <w:i/>
+                          <w:color w:val="385623" w:themeColor="accent6" w:themeShade="80"/>
                           <w:sz w:val="16"/>
                           <w:szCs w:val="16"/>
                         </w:rPr>
@@ -13983,6 +14038,7 @@
                       <m:r>
                         <w:rPr>
                           <w:rFonts w:ascii="Cambria Math" w:hAnsi="Cambria Math" w:cs="Times New Roman"/>
+                          <w:color w:val="385623" w:themeColor="accent6" w:themeShade="80"/>
                           <w:sz w:val="16"/>
                           <w:szCs w:val="16"/>
                         </w:rPr>
@@ -13993,6 +14049,7 @@
                       <m:r>
                         <w:rPr>
                           <w:rFonts w:ascii="Cambria Math" w:hAnsi="Cambria Math" w:cs="Times New Roman"/>
+                          <w:color w:val="385623" w:themeColor="accent6" w:themeShade="80"/>
                           <w:sz w:val="16"/>
                           <w:szCs w:val="16"/>
                         </w:rPr>
@@ -14007,6 +14064,7 @@
           <m:r>
             <w:rPr>
               <w:rFonts w:ascii="Cambria Math" w:hAnsi="Cambria Math" w:cs="Times New Roman"/>
+              <w:color w:val="385623" w:themeColor="accent6" w:themeShade="80"/>
               <w:sz w:val="16"/>
               <w:szCs w:val="16"/>
             </w:rPr>
@@ -14015,6 +14073,7 @@
           <m:r>
             <w:rPr>
               <w:rFonts w:ascii="Cambria Math" w:hAnsi="Cambria Math" w:cs="Times New Roman"/>
+              <w:color w:val="385623" w:themeColor="accent6" w:themeShade="80"/>
               <w:sz w:val="16"/>
               <w:szCs w:val="16"/>
             </w:rPr>
@@ -14026,6 +14085,7 @@
                 <w:rPr>
                   <w:rFonts w:ascii="Cambria Math" w:hAnsi="Cambria Math" w:cs="Times New Roman"/>
                   <w:i/>
+                  <w:color w:val="385623" w:themeColor="accent6" w:themeShade="80"/>
                   <w:sz w:val="16"/>
                   <w:szCs w:val="16"/>
                 </w:rPr>
@@ -14038,6 +14098,7 @@
                     <w:rPr>
                       <w:rFonts w:ascii="Cambria Math" w:hAnsi="Cambria Math" w:cs="Times New Roman"/>
                       <w:i/>
+                      <w:color w:val="385623" w:themeColor="accent6" w:themeShade="80"/>
                       <w:sz w:val="16"/>
                       <w:szCs w:val="16"/>
                     </w:rPr>
@@ -14050,6 +14111,7 @@
                         <w:rPr>
                           <w:rFonts w:ascii="Cambria Math" w:hAnsi="Cambria Math" w:cs="Times New Roman"/>
                           <w:i/>
+                          <w:color w:val="385623" w:themeColor="accent6" w:themeShade="80"/>
                           <w:sz w:val="16"/>
                           <w:szCs w:val="16"/>
                         </w:rPr>
@@ -14059,6 +14121,7 @@
                       <m:r>
                         <w:rPr>
                           <w:rFonts w:ascii="Cambria Math" w:hAnsi="Cambria Math" w:cs="Times New Roman"/>
+                          <w:color w:val="385623" w:themeColor="accent6" w:themeShade="80"/>
                           <w:sz w:val="16"/>
                           <w:szCs w:val="16"/>
                         </w:rPr>
@@ -14069,6 +14132,7 @@
                       <m:r>
                         <w:rPr>
                           <w:rFonts w:ascii="Cambria Math" w:hAnsi="Cambria Math" w:cs="Times New Roman"/>
+                          <w:color w:val="385623" w:themeColor="accent6" w:themeShade="80"/>
                           <w:sz w:val="16"/>
                           <w:szCs w:val="16"/>
                         </w:rPr>
@@ -14084,6 +14148,7 @@
                         <w:rPr>
                           <w:rFonts w:ascii="Cambria Math" w:hAnsi="Cambria Math" w:cs="Times New Roman"/>
                           <w:i/>
+                          <w:color w:val="385623" w:themeColor="accent6" w:themeShade="80"/>
                           <w:sz w:val="16"/>
                           <w:szCs w:val="16"/>
                         </w:rPr>
@@ -14093,6 +14158,7 @@
                       <m:r>
                         <w:rPr>
                           <w:rFonts w:ascii="Cambria Math" w:hAnsi="Cambria Math" w:cs="Times New Roman"/>
+                          <w:color w:val="385623" w:themeColor="accent6" w:themeShade="80"/>
                           <w:sz w:val="16"/>
                           <w:szCs w:val="16"/>
                         </w:rPr>
@@ -14103,6 +14169,7 @@
                       <m:r>
                         <w:rPr>
                           <w:rFonts w:ascii="Cambria Math" w:hAnsi="Cambria Math" w:cs="Times New Roman"/>
+                          <w:color w:val="385623" w:themeColor="accent6" w:themeShade="80"/>
                           <w:sz w:val="16"/>
                           <w:szCs w:val="16"/>
                         </w:rPr>
@@ -14117,6 +14184,7 @@
           <m:r>
             <w:rPr>
               <w:rFonts w:ascii="Cambria Math" w:hAnsi="Cambria Math" w:cs="Times New Roman"/>
+              <w:color w:val="385623" w:themeColor="accent6" w:themeShade="80"/>
               <w:sz w:val="16"/>
               <w:szCs w:val="16"/>
             </w:rPr>
@@ -14125,6 +14193,7 @@
           <m:r>
             <w:rPr>
               <w:rFonts w:ascii="Cambria Math" w:hAnsi="Cambria Math" w:cs="Times New Roman"/>
+              <w:color w:val="385623" w:themeColor="accent6" w:themeShade="80"/>
               <w:sz w:val="16"/>
               <w:szCs w:val="16"/>
             </w:rPr>
@@ -14137,17 +14206,2112 @@
       <w:pPr>
         <w:rPr>
           <w:rFonts w:ascii="Times New Roman" w:hAnsi="Times New Roman" w:cs="Times New Roman"/>
+          <w:color w:val="000000" w:themeColor="text1"/>
+          <w:sz w:val="12"/>
+          <w:szCs w:val="12"/>
+        </w:rPr>
+      </w:pPr>
+      <w:r>
+        <w:rPr>
+          <w:rFonts w:ascii="Times New Roman" w:hAnsi="Times New Roman" w:cs="Times New Roman"/>
+          <w:color w:val="FF0000"/>
           <w:sz w:val="20"/>
           <w:szCs w:val="20"/>
+          <w:u w:val="single"/>
+        </w:rPr>
+        <w:t>Entropy</w:t>
+      </w:r>
+      <w:r>
+        <w:rPr>
+          <w:rFonts w:ascii="Times New Roman" w:hAnsi="Times New Roman" w:cs="Times New Roman"/>
+          <w:color w:val="FF0000"/>
+          <w:sz w:val="20"/>
+          <w:szCs w:val="20"/>
+          <w:u w:val="single"/>
+        </w:rPr>
+        <w:t xml:space="preserve"> (</w:t>
+      </w:r>
+      <w:r>
+        <w:rPr>
+          <w:rFonts w:ascii="Times New Roman" w:hAnsi="Times New Roman" w:cs="Times New Roman"/>
+          <w:i/>
+          <w:color w:val="FF0000"/>
+          <w:sz w:val="20"/>
+          <w:szCs w:val="20"/>
+          <w:u w:val="single"/>
+        </w:rPr>
+        <w:t>S</w:t>
+      </w:r>
+      <w:r>
+        <w:rPr>
+          <w:rFonts w:ascii="Times New Roman" w:hAnsi="Times New Roman" w:cs="Times New Roman"/>
+          <w:color w:val="FF0000"/>
+          <w:sz w:val="20"/>
+          <w:szCs w:val="20"/>
+          <w:u w:val="single"/>
+        </w:rPr>
+        <w:t>)</w:t>
+      </w:r>
+      <w:r>
+        <w:rPr>
+          <w:rFonts w:ascii="Times New Roman" w:hAnsi="Times New Roman" w:cs="Times New Roman"/>
+          <w:color w:val="000000" w:themeColor="text1"/>
+          <w:sz w:val="12"/>
+          <w:szCs w:val="12"/>
+        </w:rPr>
+        <w:t xml:space="preserve">-A state variable </w:t>
+      </w:r>
+      <w:r>
+        <w:rPr>
+          <w:rFonts w:ascii="Times New Roman" w:hAnsi="Times New Roman" w:cs="Times New Roman"/>
+          <w:color w:val="000000" w:themeColor="text1"/>
+          <w:sz w:val="12"/>
+          <w:szCs w:val="12"/>
+        </w:rPr>
+        <w:t xml:space="preserve">and its change </w:t>
+      </w:r>
+      <w:proofErr w:type="gramStart"/>
+      <w:r>
+        <w:rPr>
+          <w:rFonts w:ascii="Times New Roman" w:hAnsi="Times New Roman" w:cs="Times New Roman"/>
+          <w:color w:val="000000" w:themeColor="text1"/>
+          <w:sz w:val="12"/>
+          <w:szCs w:val="12"/>
+        </w:rPr>
+        <w:t>during  process</w:t>
+      </w:r>
+      <w:proofErr w:type="gramEnd"/>
+      <w:r>
+        <w:rPr>
+          <w:rFonts w:ascii="Times New Roman" w:hAnsi="Times New Roman" w:cs="Times New Roman"/>
+          <w:color w:val="000000" w:themeColor="text1"/>
+          <w:sz w:val="12"/>
+          <w:szCs w:val="12"/>
+        </w:rPr>
+        <w:t xml:space="preserve"> is a measure of its irreversibility</w:t>
+      </w:r>
+    </w:p>
+    <w:p>
+      <w:pPr>
+        <w:rPr>
+          <w:rFonts w:ascii="Times New Roman" w:hAnsi="Times New Roman" w:cs="Times New Roman"/>
+          <w:color w:val="385623" w:themeColor="accent6" w:themeShade="80"/>
+          <w:sz w:val="14"/>
+          <w:szCs w:val="14"/>
+        </w:rPr>
+      </w:pPr>
+      <m:oMathPara>
+        <m:oMath>
+          <m:r>
+            <w:rPr>
+              <w:rFonts w:ascii="Cambria Math" w:hAnsi="Cambria Math" w:cs="Times New Roman"/>
+              <w:color w:val="385623" w:themeColor="accent6" w:themeShade="80"/>
+              <w:sz w:val="14"/>
+              <w:szCs w:val="14"/>
+            </w:rPr>
+            <m:t>A→B reversibly:</m:t>
+          </m:r>
+          <m:r>
+            <w:rPr>
+              <w:rFonts w:ascii="Cambria Math" w:hAnsi="Cambria Math" w:cs="Times New Roman"/>
+              <w:i/>
+              <w:color w:val="385623" w:themeColor="accent6" w:themeShade="80"/>
+              <w:sz w:val="14"/>
+              <w:szCs w:val="14"/>
+            </w:rPr>
+            <w:sym w:font="Symbol" w:char="F044"/>
+          </m:r>
+          <m:r>
+            <w:rPr>
+              <w:rFonts w:ascii="Cambria Math" w:hAnsi="Cambria Math" w:cs="Times New Roman"/>
+              <w:color w:val="385623" w:themeColor="accent6" w:themeShade="80"/>
+              <w:sz w:val="14"/>
+              <w:szCs w:val="14"/>
+            </w:rPr>
+            <m:t>S</m:t>
+          </m:r>
+          <m:d>
+            <m:dPr>
+              <m:ctrlPr>
+                <w:rPr>
+                  <w:rFonts w:ascii="Cambria Math" w:hAnsi="Cambria Math" w:cs="Times New Roman"/>
+                  <w:i/>
+                  <w:color w:val="385623" w:themeColor="accent6" w:themeShade="80"/>
+                  <w:sz w:val="14"/>
+                  <w:szCs w:val="14"/>
+                </w:rPr>
+              </m:ctrlPr>
+            </m:dPr>
+            <m:e>
+              <m:r>
+                <w:rPr>
+                  <w:rFonts w:ascii="Cambria Math" w:hAnsi="Cambria Math" w:cs="Times New Roman"/>
+                  <w:color w:val="385623" w:themeColor="accent6" w:themeShade="80"/>
+                  <w:sz w:val="14"/>
+                  <w:szCs w:val="14"/>
+                </w:rPr>
+                <m:t>gas</m:t>
+              </m:r>
+            </m:e>
+          </m:d>
+          <m:r>
+            <w:rPr>
+              <w:rFonts w:ascii="Cambria Math" w:hAnsi="Cambria Math" w:cs="Times New Roman"/>
+              <w:color w:val="385623" w:themeColor="accent6" w:themeShade="80"/>
+              <w:sz w:val="14"/>
+              <w:szCs w:val="14"/>
+            </w:rPr>
+            <m:t>=</m:t>
+          </m:r>
+          <m:sSubSup>
+            <m:sSubSupPr>
+              <m:ctrlPr>
+                <w:rPr>
+                  <w:rFonts w:ascii="Cambria Math" w:hAnsi="Cambria Math" w:cs="Times New Roman"/>
+                  <w:i/>
+                  <w:color w:val="385623" w:themeColor="accent6" w:themeShade="80"/>
+                  <w:sz w:val="14"/>
+                  <w:szCs w:val="14"/>
+                </w:rPr>
+              </m:ctrlPr>
+            </m:sSubSupPr>
+            <m:e>
+              <m:r>
+                <w:rPr>
+                  <w:rFonts w:ascii="Cambria Math" w:hAnsi="Cambria Math" w:cs="Times New Roman"/>
+                  <w:i/>
+                  <w:color w:val="385623" w:themeColor="accent6" w:themeShade="80"/>
+                  <w:sz w:val="14"/>
+                  <w:szCs w:val="14"/>
+                </w:rPr>
+                <w:sym w:font="Symbol" w:char="F044"/>
+              </m:r>
+              <m:r>
+                <w:rPr>
+                  <w:rFonts w:ascii="Cambria Math" w:hAnsi="Cambria Math" w:cs="Times New Roman"/>
+                  <w:color w:val="385623" w:themeColor="accent6" w:themeShade="80"/>
+                  <w:sz w:val="14"/>
+                  <w:szCs w:val="14"/>
+                </w:rPr>
+                <m:t>S</m:t>
+              </m:r>
+            </m:e>
+            <m:sub>
+              <m:r>
+                <w:rPr>
+                  <w:rFonts w:ascii="Cambria Math" w:hAnsi="Cambria Math" w:cs="Times New Roman"/>
+                  <w:color w:val="385623" w:themeColor="accent6" w:themeShade="80"/>
+                  <w:sz w:val="14"/>
+                  <w:szCs w:val="14"/>
+                </w:rPr>
+                <m:t>A→B</m:t>
+              </m:r>
+            </m:sub>
+            <m:sup>
+              <m:r>
+                <w:rPr>
+                  <w:rFonts w:ascii="Cambria Math" w:hAnsi="Cambria Math" w:cs="Times New Roman"/>
+                  <w:color w:val="385623" w:themeColor="accent6" w:themeShade="80"/>
+                  <w:sz w:val="14"/>
+                  <w:szCs w:val="14"/>
+                </w:rPr>
+                <m:t>rev</m:t>
+              </m:r>
+            </m:sup>
+          </m:sSubSup>
+          <m:r>
+            <w:rPr>
+              <w:rFonts w:ascii="Cambria Math" w:hAnsi="Cambria Math" w:cs="Times New Roman"/>
+              <w:color w:val="385623" w:themeColor="accent6" w:themeShade="80"/>
+              <w:sz w:val="14"/>
+              <w:szCs w:val="14"/>
+            </w:rPr>
+            <m:t>;</m:t>
+          </m:r>
+          <m:r>
+            <w:rPr>
+              <w:rFonts w:ascii="Cambria Math" w:hAnsi="Cambria Math" w:cs="Times New Roman"/>
+              <w:color w:val="7030A0"/>
+              <w:sz w:val="14"/>
+              <w:szCs w:val="14"/>
+            </w:rPr>
+            <m:t>A→B reversibly:</m:t>
+          </m:r>
+          <m:r>
+            <w:rPr>
+              <w:rFonts w:ascii="Cambria Math" w:hAnsi="Cambria Math" w:cs="Times New Roman"/>
+              <w:i/>
+              <w:color w:val="7030A0"/>
+              <w:sz w:val="14"/>
+              <w:szCs w:val="14"/>
+            </w:rPr>
+            <w:sym w:font="Symbol" w:char="F044"/>
+          </m:r>
+          <m:r>
+            <w:rPr>
+              <w:rFonts w:ascii="Cambria Math" w:hAnsi="Cambria Math" w:cs="Times New Roman"/>
+              <w:color w:val="7030A0"/>
+              <w:sz w:val="14"/>
+              <w:szCs w:val="14"/>
+            </w:rPr>
+            <m:t>S</m:t>
+          </m:r>
+          <m:d>
+            <m:dPr>
+              <m:ctrlPr>
+                <w:rPr>
+                  <w:rFonts w:ascii="Cambria Math" w:hAnsi="Cambria Math" w:cs="Times New Roman"/>
+                  <w:i/>
+                  <w:color w:val="7030A0"/>
+                  <w:sz w:val="14"/>
+                  <w:szCs w:val="14"/>
+                </w:rPr>
+              </m:ctrlPr>
+            </m:dPr>
+            <m:e>
+              <m:r>
+                <w:rPr>
+                  <w:rFonts w:ascii="Cambria Math" w:hAnsi="Cambria Math" w:cs="Times New Roman"/>
+                  <w:color w:val="7030A0"/>
+                  <w:sz w:val="14"/>
+                  <w:szCs w:val="14"/>
+                </w:rPr>
+                <m:t>gas</m:t>
+              </m:r>
+            </m:e>
+          </m:d>
+          <m:r>
+            <w:rPr>
+              <w:rFonts w:ascii="Cambria Math" w:hAnsi="Cambria Math" w:cs="Times New Roman"/>
+              <w:color w:val="7030A0"/>
+              <w:sz w:val="14"/>
+              <w:szCs w:val="14"/>
+            </w:rPr>
+            <m:t>=</m:t>
+          </m:r>
+          <m:sSubSup>
+            <m:sSubSupPr>
+              <m:ctrlPr>
+                <w:rPr>
+                  <w:rFonts w:ascii="Cambria Math" w:hAnsi="Cambria Math" w:cs="Times New Roman"/>
+                  <w:i/>
+                  <w:color w:val="7030A0"/>
+                  <w:sz w:val="14"/>
+                  <w:szCs w:val="14"/>
+                </w:rPr>
+              </m:ctrlPr>
+            </m:sSubSupPr>
+            <m:e>
+              <m:r>
+                <w:rPr>
+                  <w:rFonts w:ascii="Cambria Math" w:hAnsi="Cambria Math" w:cs="Times New Roman"/>
+                  <w:i/>
+                  <w:color w:val="7030A0"/>
+                  <w:sz w:val="14"/>
+                  <w:szCs w:val="14"/>
+                </w:rPr>
+                <w:sym w:font="Symbol" w:char="F044"/>
+              </m:r>
+              <m:r>
+                <w:rPr>
+                  <w:rFonts w:ascii="Cambria Math" w:hAnsi="Cambria Math" w:cs="Times New Roman"/>
+                  <w:color w:val="7030A0"/>
+                  <w:sz w:val="14"/>
+                  <w:szCs w:val="14"/>
+                </w:rPr>
+                <m:t>S</m:t>
+              </m:r>
+            </m:e>
+            <m:sub>
+              <m:r>
+                <w:rPr>
+                  <w:rFonts w:ascii="Cambria Math" w:hAnsi="Cambria Math" w:cs="Times New Roman"/>
+                  <w:color w:val="7030A0"/>
+                  <w:sz w:val="14"/>
+                  <w:szCs w:val="14"/>
+                </w:rPr>
+                <m:t>A→B</m:t>
+              </m:r>
+            </m:sub>
+            <m:sup>
+              <m:r>
+                <w:rPr>
+                  <w:rFonts w:ascii="Cambria Math" w:hAnsi="Cambria Math" w:cs="Times New Roman"/>
+                  <w:color w:val="7030A0"/>
+                  <w:sz w:val="14"/>
+                  <w:szCs w:val="14"/>
+                </w:rPr>
+                <m:t>rev</m:t>
+              </m:r>
+            </m:sup>
+          </m:sSubSup>
+        </m:oMath>
+      </m:oMathPara>
+    </w:p>
+    <w:p>
+      <w:pPr>
+        <w:rPr>
+          <w:rFonts w:ascii="Times New Roman" w:hAnsi="Times New Roman" w:cs="Times New Roman"/>
+          <w:color w:val="000000" w:themeColor="text1"/>
+          <w:sz w:val="20"/>
+          <w:szCs w:val="20"/>
+        </w:rPr>
+      </w:pPr>
+      <w:r>
+        <w:rPr>
+          <w:rFonts w:ascii="Times New Roman" w:eastAsiaTheme="minorEastAsia" w:hAnsi="Times New Roman" w:cs="Times New Roman"/>
+          <w:color w:val="000000" w:themeColor="text1"/>
+          <w:sz w:val="14"/>
+          <w:szCs w:val="14"/>
+        </w:rPr>
+        <w:t xml:space="preserve">The same change in entropy (state function) for gas: </w:t>
+      </w:r>
+      <m:oMath>
+        <m:sSubSup>
+          <m:sSubSupPr>
+            <m:ctrlPr>
+              <w:rPr>
+                <w:rFonts w:ascii="Cambria Math" w:hAnsi="Cambria Math" w:cs="Times New Roman"/>
+                <w:i/>
+                <w:color w:val="000000" w:themeColor="text1"/>
+                <w:sz w:val="14"/>
+                <w:szCs w:val="14"/>
+              </w:rPr>
+            </m:ctrlPr>
+          </m:sSubSupPr>
+          <m:e>
+            <m:r>
+              <w:rPr>
+                <w:rFonts w:ascii="Cambria Math" w:hAnsi="Cambria Math" w:cs="Times New Roman"/>
+                <w:i/>
+                <w:color w:val="000000" w:themeColor="text1"/>
+                <w:sz w:val="14"/>
+                <w:szCs w:val="14"/>
+              </w:rPr>
+              <w:sym w:font="Symbol" w:char="F044"/>
+            </m:r>
+            <m:r>
+              <w:rPr>
+                <w:rFonts w:ascii="Cambria Math" w:hAnsi="Cambria Math" w:cs="Times New Roman"/>
+                <w:color w:val="000000" w:themeColor="text1"/>
+                <w:sz w:val="14"/>
+                <w:szCs w:val="14"/>
+              </w:rPr>
+              <m:t>S</m:t>
+            </m:r>
+            <m:d>
+              <m:dPr>
+                <m:ctrlPr>
+                  <w:rPr>
+                    <w:rFonts w:ascii="Cambria Math" w:hAnsi="Cambria Math" w:cs="Times New Roman"/>
+                    <w:i/>
+                    <w:color w:val="000000" w:themeColor="text1"/>
+                    <w:sz w:val="14"/>
+                    <w:szCs w:val="14"/>
+                  </w:rPr>
+                </m:ctrlPr>
+              </m:dPr>
+              <m:e>
+                <m:r>
+                  <w:rPr>
+                    <w:rFonts w:ascii="Cambria Math" w:hAnsi="Cambria Math" w:cs="Times New Roman"/>
+                    <w:color w:val="000000" w:themeColor="text1"/>
+                    <w:sz w:val="14"/>
+                    <w:szCs w:val="14"/>
+                  </w:rPr>
+                  <m:t>gas</m:t>
+                </m:r>
+              </m:e>
+            </m:d>
+            <m:r>
+              <w:rPr>
+                <w:rFonts w:ascii="Cambria Math" w:hAnsi="Cambria Math" w:cs="Times New Roman"/>
+                <w:color w:val="000000" w:themeColor="text1"/>
+                <w:sz w:val="14"/>
+                <w:szCs w:val="14"/>
+              </w:rPr>
+              <m:t>=</m:t>
+            </m:r>
+            <m:r>
+              <w:rPr>
+                <w:rFonts w:ascii="Cambria Math" w:hAnsi="Cambria Math" w:cs="Times New Roman"/>
+                <w:i/>
+                <w:color w:val="000000" w:themeColor="text1"/>
+                <w:sz w:val="14"/>
+                <w:szCs w:val="14"/>
+              </w:rPr>
+              <w:sym w:font="Symbol" w:char="F044"/>
+            </m:r>
+            <m:r>
+              <w:rPr>
+                <w:rFonts w:ascii="Cambria Math" w:hAnsi="Cambria Math" w:cs="Times New Roman"/>
+                <w:color w:val="000000" w:themeColor="text1"/>
+                <w:sz w:val="14"/>
+                <w:szCs w:val="14"/>
+              </w:rPr>
+              <m:t>S</m:t>
+            </m:r>
+          </m:e>
+          <m:sub>
+            <m:r>
+              <w:rPr>
+                <w:rFonts w:ascii="Cambria Math" w:hAnsi="Cambria Math" w:cs="Times New Roman"/>
+                <w:color w:val="000000" w:themeColor="text1"/>
+                <w:sz w:val="14"/>
+                <w:szCs w:val="14"/>
+              </w:rPr>
+              <m:t>A→B</m:t>
+            </m:r>
+          </m:sub>
+          <m:sup>
+            <m:r>
+              <w:rPr>
+                <w:rFonts w:ascii="Cambria Math" w:hAnsi="Cambria Math" w:cs="Times New Roman"/>
+                <w:color w:val="000000" w:themeColor="text1"/>
+                <w:sz w:val="14"/>
+                <w:szCs w:val="14"/>
+              </w:rPr>
+              <m:t>ir</m:t>
+            </m:r>
+            <m:r>
+              <w:rPr>
+                <w:rFonts w:ascii="Cambria Math" w:hAnsi="Cambria Math" w:cs="Times New Roman"/>
+                <w:color w:val="000000" w:themeColor="text1"/>
+                <w:sz w:val="14"/>
+                <w:szCs w:val="14"/>
+              </w:rPr>
+              <m:t>rev</m:t>
+            </m:r>
+          </m:sup>
+        </m:sSubSup>
+        <m:r>
+          <w:rPr>
+            <w:rFonts w:ascii="Cambria Math" w:hAnsi="Cambria Math" w:cs="Times New Roman"/>
+            <w:color w:val="000000" w:themeColor="text1"/>
+            <w:sz w:val="14"/>
+            <w:szCs w:val="14"/>
+          </w:rPr>
+          <m:t>=</m:t>
+        </m:r>
+        <m:sSubSup>
+          <m:sSubSupPr>
+            <m:ctrlPr>
+              <w:rPr>
+                <w:rFonts w:ascii="Cambria Math" w:hAnsi="Cambria Math" w:cs="Times New Roman"/>
+                <w:i/>
+                <w:color w:val="000000" w:themeColor="text1"/>
+                <w:sz w:val="14"/>
+                <w:szCs w:val="14"/>
+              </w:rPr>
+            </m:ctrlPr>
+          </m:sSubSupPr>
+          <m:e>
+            <m:r>
+              <w:rPr>
+                <w:rFonts w:ascii="Cambria Math" w:hAnsi="Cambria Math" w:cs="Times New Roman"/>
+                <w:i/>
+                <w:color w:val="000000" w:themeColor="text1"/>
+                <w:sz w:val="14"/>
+                <w:szCs w:val="14"/>
+              </w:rPr>
+              <w:sym w:font="Symbol" w:char="F044"/>
+            </m:r>
+            <m:r>
+              <w:rPr>
+                <w:rFonts w:ascii="Cambria Math" w:hAnsi="Cambria Math" w:cs="Times New Roman"/>
+                <w:color w:val="000000" w:themeColor="text1"/>
+                <w:sz w:val="14"/>
+                <w:szCs w:val="14"/>
+              </w:rPr>
+              <m:t>S</m:t>
+            </m:r>
+          </m:e>
+          <m:sub>
+            <m:r>
+              <w:rPr>
+                <w:rFonts w:ascii="Cambria Math" w:hAnsi="Cambria Math" w:cs="Times New Roman"/>
+                <w:color w:val="000000" w:themeColor="text1"/>
+                <w:sz w:val="14"/>
+                <w:szCs w:val="14"/>
+              </w:rPr>
+              <m:t>A→B</m:t>
+            </m:r>
+          </m:sub>
+          <m:sup>
+            <m:r>
+              <w:rPr>
+                <w:rFonts w:ascii="Cambria Math" w:hAnsi="Cambria Math" w:cs="Times New Roman"/>
+                <w:color w:val="000000" w:themeColor="text1"/>
+                <w:sz w:val="14"/>
+                <w:szCs w:val="14"/>
+              </w:rPr>
+              <m:t>rev</m:t>
+            </m:r>
+          </m:sup>
+        </m:sSubSup>
+      </m:oMath>
+    </w:p>
+    <w:p>
+      <w:pPr>
+        <w:rPr>
+          <w:rFonts w:ascii="Times New Roman" w:hAnsi="Times New Roman" w:cs="Times New Roman"/>
+          <w:color w:val="385623" w:themeColor="accent6" w:themeShade="80"/>
+          <w:sz w:val="12"/>
+          <w:szCs w:val="12"/>
+        </w:rPr>
+      </w:pPr>
+      <w:r>
+        <w:rPr>
+          <w:rFonts w:ascii="Times New Roman" w:hAnsi="Times New Roman" w:cs="Times New Roman"/>
+          <w:color w:val="385623" w:themeColor="accent6" w:themeShade="80"/>
+          <w:sz w:val="12"/>
+          <w:szCs w:val="12"/>
+        </w:rPr>
+        <w:t>Since the increase in entropy of the gas is not compensated by a decrease in entropy of the surrounds, the entropy of the universe increases during this irreversible process and it is in the gas</w:t>
+      </w:r>
+    </w:p>
+    <w:p>
+      <w:pPr>
+        <w:rPr>
+          <w:rFonts w:ascii="Times New Roman" w:hAnsi="Times New Roman" w:cs="Times New Roman"/>
+          <w:sz w:val="14"/>
+          <w:szCs w:val="14"/>
+        </w:rPr>
+      </w:pPr>
+      <w:r>
+        <w:rPr>
+          <w:rFonts w:ascii="Times New Roman" w:hAnsi="Times New Roman" w:cs="Times New Roman"/>
+          <w:sz w:val="14"/>
+          <w:szCs w:val="14"/>
+        </w:rPr>
+        <w:t xml:space="preserve">Isothermal reversible expansion: </w:t>
+      </w:r>
+      <m:oMath>
+        <m:r>
+          <w:rPr>
+            <w:rFonts w:ascii="Cambria Math" w:hAnsi="Cambria Math" w:cs="Times New Roman"/>
+            <w:i/>
+            <w:color w:val="002060"/>
+            <w:sz w:val="14"/>
+            <w:szCs w:val="14"/>
+          </w:rPr>
+          <w:sym w:font="Symbol" w:char="F044"/>
+        </m:r>
+        <m:r>
+          <w:rPr>
+            <w:rFonts w:ascii="Cambria Math" w:hAnsi="Cambria Math" w:cs="Times New Roman"/>
+            <w:color w:val="002060"/>
+            <w:sz w:val="14"/>
+            <w:szCs w:val="14"/>
+          </w:rPr>
+          <m:t>U=</m:t>
+        </m:r>
+        <m:sSub>
+          <m:sSubPr>
+            <m:ctrlPr>
+              <w:rPr>
+                <w:rFonts w:ascii="Cambria Math" w:hAnsi="Cambria Math" w:cs="Times New Roman"/>
+                <w:i/>
+                <w:color w:val="002060"/>
+                <w:sz w:val="14"/>
+                <w:szCs w:val="14"/>
+              </w:rPr>
+            </m:ctrlPr>
+          </m:sSubPr>
+          <m:e>
+            <m:r>
+              <w:rPr>
+                <w:rFonts w:ascii="Cambria Math" w:hAnsi="Cambria Math" w:cs="Times New Roman"/>
+                <w:color w:val="002060"/>
+                <w:sz w:val="14"/>
+                <w:szCs w:val="14"/>
+              </w:rPr>
+              <m:t>q</m:t>
+            </m:r>
+          </m:e>
+          <m:sub>
+            <m:r>
+              <w:rPr>
+                <w:rFonts w:ascii="Cambria Math" w:hAnsi="Cambria Math" w:cs="Times New Roman"/>
+                <w:color w:val="002060"/>
+                <w:sz w:val="14"/>
+                <w:szCs w:val="14"/>
+              </w:rPr>
+              <m:t>rev</m:t>
+            </m:r>
+          </m:sub>
+        </m:sSub>
+        <m:r>
+          <w:rPr>
+            <w:rFonts w:ascii="Cambria Math" w:hAnsi="Cambria Math" w:cs="Times New Roman"/>
+            <w:color w:val="002060"/>
+            <w:sz w:val="14"/>
+            <w:szCs w:val="14"/>
+          </w:rPr>
+          <m:t>-</m:t>
+        </m:r>
+        <m:sSub>
+          <m:sSubPr>
+            <m:ctrlPr>
+              <w:rPr>
+                <w:rFonts w:ascii="Cambria Math" w:hAnsi="Cambria Math" w:cs="Times New Roman"/>
+                <w:i/>
+                <w:color w:val="002060"/>
+                <w:sz w:val="14"/>
+                <w:szCs w:val="14"/>
+              </w:rPr>
+            </m:ctrlPr>
+          </m:sSubPr>
+          <m:e>
+            <m:r>
+              <w:rPr>
+                <w:rFonts w:ascii="Cambria Math" w:hAnsi="Cambria Math" w:cs="Times New Roman"/>
+                <w:color w:val="002060"/>
+                <w:sz w:val="14"/>
+                <w:szCs w:val="14"/>
+              </w:rPr>
+              <m:t>w</m:t>
+            </m:r>
+          </m:e>
+          <m:sub>
+            <m:r>
+              <w:rPr>
+                <w:rFonts w:ascii="Cambria Math" w:hAnsi="Cambria Math" w:cs="Times New Roman"/>
+                <w:color w:val="002060"/>
+                <w:sz w:val="14"/>
+                <w:szCs w:val="14"/>
+              </w:rPr>
+              <m:t>rev</m:t>
+            </m:r>
+          </m:sub>
+        </m:sSub>
+        <m:r>
+          <w:rPr>
+            <w:rFonts w:ascii="Cambria Math" w:hAnsi="Cambria Math" w:cs="Times New Roman"/>
+            <w:color w:val="002060"/>
+            <w:sz w:val="14"/>
+            <w:szCs w:val="14"/>
+          </w:rPr>
+          <m:t>=0</m:t>
+        </m:r>
+        <m:r>
+          <w:rPr>
+            <w:rFonts w:ascii="Cambria Math" w:hAnsi="Cambria Math" w:cs="Times New Roman"/>
+            <w:sz w:val="14"/>
+            <w:szCs w:val="14"/>
+          </w:rPr>
+          <m:t>;</m:t>
+        </m:r>
+        <m:sSub>
+          <m:sSubPr>
+            <m:ctrlPr>
+              <w:rPr>
+                <w:rFonts w:ascii="Cambria Math" w:hAnsi="Cambria Math" w:cs="Times New Roman"/>
+                <w:i/>
+                <w:color w:val="7030A0"/>
+                <w:sz w:val="14"/>
+                <w:szCs w:val="14"/>
+              </w:rPr>
+            </m:ctrlPr>
+          </m:sSubPr>
+          <m:e>
+            <m:r>
+              <w:rPr>
+                <w:rFonts w:ascii="Cambria Math" w:hAnsi="Cambria Math" w:cs="Times New Roman"/>
+                <w:color w:val="7030A0"/>
+                <w:sz w:val="14"/>
+                <w:szCs w:val="14"/>
+              </w:rPr>
+              <m:t>q</m:t>
+            </m:r>
+          </m:e>
+          <m:sub>
+            <m:r>
+              <w:rPr>
+                <w:rFonts w:ascii="Cambria Math" w:hAnsi="Cambria Math" w:cs="Times New Roman"/>
+                <w:color w:val="7030A0"/>
+                <w:sz w:val="14"/>
+                <w:szCs w:val="14"/>
+              </w:rPr>
+              <m:t>rev</m:t>
+            </m:r>
+          </m:sub>
+        </m:sSub>
+        <m:r>
+          <w:rPr>
+            <w:rFonts w:ascii="Cambria Math" w:hAnsi="Cambria Math" w:cs="Times New Roman"/>
+            <w:color w:val="7030A0"/>
+            <w:sz w:val="14"/>
+            <w:szCs w:val="14"/>
+          </w:rPr>
+          <m:t>=</m:t>
+        </m:r>
+        <m:sSub>
+          <m:sSubPr>
+            <m:ctrlPr>
+              <w:rPr>
+                <w:rFonts w:ascii="Cambria Math" w:hAnsi="Cambria Math" w:cs="Times New Roman"/>
+                <w:i/>
+                <w:color w:val="7030A0"/>
+                <w:sz w:val="14"/>
+                <w:szCs w:val="14"/>
+              </w:rPr>
+            </m:ctrlPr>
+          </m:sSubPr>
+          <m:e>
+            <m:r>
+              <w:rPr>
+                <w:rFonts w:ascii="Cambria Math" w:hAnsi="Cambria Math" w:cs="Times New Roman"/>
+                <w:color w:val="7030A0"/>
+                <w:sz w:val="14"/>
+                <w:szCs w:val="14"/>
+              </w:rPr>
+              <m:t>w</m:t>
+            </m:r>
+          </m:e>
+          <m:sub>
+            <m:r>
+              <w:rPr>
+                <w:rFonts w:ascii="Cambria Math" w:hAnsi="Cambria Math" w:cs="Times New Roman"/>
+                <w:color w:val="7030A0"/>
+                <w:sz w:val="14"/>
+                <w:szCs w:val="14"/>
+              </w:rPr>
+              <m:t>rev</m:t>
+            </m:r>
+          </m:sub>
+        </m:sSub>
+        <m:r>
+          <w:rPr>
+            <w:rFonts w:ascii="Cambria Math" w:hAnsi="Cambria Math" w:cs="Times New Roman"/>
+            <w:color w:val="7030A0"/>
+            <w:sz w:val="14"/>
+            <w:szCs w:val="14"/>
+          </w:rPr>
+          <m:t>=RTln(</m:t>
+        </m:r>
+        <m:f>
+          <m:fPr>
+            <m:ctrlPr>
+              <w:rPr>
+                <w:rFonts w:ascii="Cambria Math" w:hAnsi="Cambria Math" w:cs="Times New Roman"/>
+                <w:i/>
+                <w:color w:val="7030A0"/>
+                <w:sz w:val="14"/>
+                <w:szCs w:val="14"/>
+              </w:rPr>
+            </m:ctrlPr>
+          </m:fPr>
+          <m:num>
+            <m:sSub>
+              <m:sSubPr>
+                <m:ctrlPr>
+                  <w:rPr>
+                    <w:rFonts w:ascii="Cambria Math" w:hAnsi="Cambria Math" w:cs="Times New Roman"/>
+                    <w:i/>
+                    <w:color w:val="7030A0"/>
+                    <w:sz w:val="14"/>
+                    <w:szCs w:val="14"/>
+                  </w:rPr>
+                </m:ctrlPr>
+              </m:sSubPr>
+              <m:e>
+                <m:r>
+                  <w:rPr>
+                    <w:rFonts w:ascii="Cambria Math" w:hAnsi="Cambria Math" w:cs="Times New Roman"/>
+                    <w:color w:val="7030A0"/>
+                    <w:sz w:val="14"/>
+                    <w:szCs w:val="14"/>
+                  </w:rPr>
+                  <m:t>V</m:t>
+                </m:r>
+              </m:e>
+              <m:sub>
+                <m:r>
+                  <w:rPr>
+                    <w:rFonts w:ascii="Cambria Math" w:hAnsi="Cambria Math" w:cs="Times New Roman"/>
+                    <w:color w:val="7030A0"/>
+                    <w:sz w:val="14"/>
+                    <w:szCs w:val="14"/>
+                  </w:rPr>
+                  <m:t>B</m:t>
+                </m:r>
+              </m:sub>
+            </m:sSub>
+          </m:num>
+          <m:den>
+            <m:sSub>
+              <m:sSubPr>
+                <m:ctrlPr>
+                  <w:rPr>
+                    <w:rFonts w:ascii="Cambria Math" w:hAnsi="Cambria Math" w:cs="Times New Roman"/>
+                    <w:i/>
+                    <w:color w:val="7030A0"/>
+                    <w:sz w:val="14"/>
+                    <w:szCs w:val="14"/>
+                  </w:rPr>
+                </m:ctrlPr>
+              </m:sSubPr>
+              <m:e>
+                <m:r>
+                  <w:rPr>
+                    <w:rFonts w:ascii="Cambria Math" w:hAnsi="Cambria Math" w:cs="Times New Roman"/>
+                    <w:color w:val="7030A0"/>
+                    <w:sz w:val="14"/>
+                    <w:szCs w:val="14"/>
+                  </w:rPr>
+                  <m:t>V</m:t>
+                </m:r>
+              </m:e>
+              <m:sub>
+                <m:r>
+                  <w:rPr>
+                    <w:rFonts w:ascii="Cambria Math" w:hAnsi="Cambria Math" w:cs="Times New Roman"/>
+                    <w:color w:val="7030A0"/>
+                    <w:sz w:val="14"/>
+                    <w:szCs w:val="14"/>
+                  </w:rPr>
+                  <m:t>A</m:t>
+                </m:r>
+              </m:sub>
+            </m:sSub>
+          </m:den>
+        </m:f>
+        <m:r>
+          <w:rPr>
+            <w:rFonts w:ascii="Cambria Math" w:hAnsi="Cambria Math" w:cs="Times New Roman"/>
+            <w:color w:val="7030A0"/>
+            <w:sz w:val="14"/>
+            <w:szCs w:val="14"/>
+          </w:rPr>
+          <m:t>)</m:t>
+        </m:r>
+      </m:oMath>
+    </w:p>
+    <w:p>
+      <w:pPr>
+        <w:rPr>
+          <w:rFonts w:ascii="Times New Roman" w:hAnsi="Times New Roman" w:cs="Times New Roman"/>
+          <w:sz w:val="14"/>
+          <w:szCs w:val="14"/>
+        </w:rPr>
+      </w:pPr>
+      <w:r>
+        <w:rPr>
+          <w:rFonts w:ascii="Times New Roman" w:hAnsi="Times New Roman" w:cs="Times New Roman"/>
+          <w:color w:val="385623" w:themeColor="accent6" w:themeShade="80"/>
+          <w:sz w:val="14"/>
+          <w:szCs w:val="14"/>
+        </w:rPr>
+        <w:t>Free</w:t>
+      </w:r>
+      <w:r>
+        <w:rPr>
+          <w:rFonts w:ascii="Times New Roman" w:hAnsi="Times New Roman" w:cs="Times New Roman"/>
+          <w:color w:val="385623" w:themeColor="accent6" w:themeShade="80"/>
+          <w:sz w:val="14"/>
+          <w:szCs w:val="14"/>
+        </w:rPr>
+        <w:t xml:space="preserve"> expansion: </w:t>
+      </w:r>
+      <m:oMath>
+        <m:r>
+          <w:rPr>
+            <w:rFonts w:ascii="Cambria Math" w:hAnsi="Cambria Math" w:cs="Times New Roman"/>
+            <w:i/>
+            <w:color w:val="385623" w:themeColor="accent6" w:themeShade="80"/>
+            <w:sz w:val="14"/>
+            <w:szCs w:val="14"/>
+          </w:rPr>
+          <w:sym w:font="Symbol" w:char="F044"/>
+        </m:r>
+        <m:r>
+          <w:rPr>
+            <w:rFonts w:ascii="Cambria Math" w:hAnsi="Cambria Math" w:cs="Times New Roman"/>
+            <w:color w:val="385623" w:themeColor="accent6" w:themeShade="80"/>
+            <w:sz w:val="14"/>
+            <w:szCs w:val="14"/>
+          </w:rPr>
+          <m:t>U=</m:t>
+        </m:r>
+        <m:sSub>
+          <m:sSubPr>
+            <m:ctrlPr>
+              <w:rPr>
+                <w:rFonts w:ascii="Cambria Math" w:hAnsi="Cambria Math" w:cs="Times New Roman"/>
+                <w:i/>
+                <w:color w:val="385623" w:themeColor="accent6" w:themeShade="80"/>
+                <w:sz w:val="14"/>
+                <w:szCs w:val="14"/>
+              </w:rPr>
+            </m:ctrlPr>
+          </m:sSubPr>
+          <m:e>
+            <m:r>
+              <w:rPr>
+                <w:rFonts w:ascii="Cambria Math" w:hAnsi="Cambria Math" w:cs="Times New Roman"/>
+                <w:color w:val="385623" w:themeColor="accent6" w:themeShade="80"/>
+                <w:sz w:val="14"/>
+                <w:szCs w:val="14"/>
+              </w:rPr>
+              <m:t>q</m:t>
+            </m:r>
+          </m:e>
+          <m:sub>
+            <m:r>
+              <w:rPr>
+                <w:rFonts w:ascii="Cambria Math" w:hAnsi="Cambria Math" w:cs="Times New Roman"/>
+                <w:color w:val="385623" w:themeColor="accent6" w:themeShade="80"/>
+                <w:sz w:val="14"/>
+                <w:szCs w:val="14"/>
+              </w:rPr>
+              <m:t>ir</m:t>
+            </m:r>
+            <m:r>
+              <w:rPr>
+                <w:rFonts w:ascii="Cambria Math" w:hAnsi="Cambria Math" w:cs="Times New Roman"/>
+                <w:color w:val="385623" w:themeColor="accent6" w:themeShade="80"/>
+                <w:sz w:val="14"/>
+                <w:szCs w:val="14"/>
+              </w:rPr>
+              <m:t>rev</m:t>
+            </m:r>
+          </m:sub>
+        </m:sSub>
+        <m:r>
+          <w:rPr>
+            <w:rFonts w:ascii="Cambria Math" w:hAnsi="Cambria Math" w:cs="Times New Roman"/>
+            <w:color w:val="385623" w:themeColor="accent6" w:themeShade="80"/>
+            <w:sz w:val="14"/>
+            <w:szCs w:val="14"/>
+          </w:rPr>
+          <m:t>-</m:t>
+        </m:r>
+        <m:sSub>
+          <m:sSubPr>
+            <m:ctrlPr>
+              <w:rPr>
+                <w:rFonts w:ascii="Cambria Math" w:hAnsi="Cambria Math" w:cs="Times New Roman"/>
+                <w:i/>
+                <w:color w:val="385623" w:themeColor="accent6" w:themeShade="80"/>
+                <w:sz w:val="14"/>
+                <w:szCs w:val="14"/>
+              </w:rPr>
+            </m:ctrlPr>
+          </m:sSubPr>
+          <m:e>
+            <m:r>
+              <w:rPr>
+                <w:rFonts w:ascii="Cambria Math" w:hAnsi="Cambria Math" w:cs="Times New Roman"/>
+                <w:color w:val="385623" w:themeColor="accent6" w:themeShade="80"/>
+                <w:sz w:val="14"/>
+                <w:szCs w:val="14"/>
+              </w:rPr>
+              <m:t>w</m:t>
+            </m:r>
+          </m:e>
+          <m:sub>
+            <m:r>
+              <w:rPr>
+                <w:rFonts w:ascii="Cambria Math" w:hAnsi="Cambria Math" w:cs="Times New Roman"/>
+                <w:color w:val="385623" w:themeColor="accent6" w:themeShade="80"/>
+                <w:sz w:val="14"/>
+                <w:szCs w:val="14"/>
+              </w:rPr>
+              <m:t>ir</m:t>
+            </m:r>
+            <m:r>
+              <w:rPr>
+                <w:rFonts w:ascii="Cambria Math" w:hAnsi="Cambria Math" w:cs="Times New Roman"/>
+                <w:color w:val="385623" w:themeColor="accent6" w:themeShade="80"/>
+                <w:sz w:val="14"/>
+                <w:szCs w:val="14"/>
+              </w:rPr>
+              <m:t>rev</m:t>
+            </m:r>
+          </m:sub>
+        </m:sSub>
+        <m:r>
+          <w:rPr>
+            <w:rFonts w:ascii="Cambria Math" w:hAnsi="Cambria Math" w:cs="Times New Roman"/>
+            <w:color w:val="385623" w:themeColor="accent6" w:themeShade="80"/>
+            <w:sz w:val="14"/>
+            <w:szCs w:val="14"/>
+          </w:rPr>
+          <m:t>=0</m:t>
+        </m:r>
+        <m:r>
+          <w:rPr>
+            <w:rFonts w:ascii="Cambria Math" w:hAnsi="Cambria Math" w:cs="Times New Roman"/>
+            <w:sz w:val="14"/>
+            <w:szCs w:val="14"/>
+          </w:rPr>
+          <m:t>;</m:t>
+        </m:r>
+        <m:sSub>
+          <m:sSubPr>
+            <m:ctrlPr>
+              <w:rPr>
+                <w:rFonts w:ascii="Cambria Math" w:hAnsi="Cambria Math" w:cs="Times New Roman"/>
+                <w:i/>
+                <w:color w:val="002060"/>
+                <w:sz w:val="14"/>
+                <w:szCs w:val="14"/>
+              </w:rPr>
+            </m:ctrlPr>
+          </m:sSubPr>
+          <m:e>
+            <m:r>
+              <w:rPr>
+                <w:rFonts w:ascii="Cambria Math" w:hAnsi="Cambria Math" w:cs="Times New Roman"/>
+                <w:color w:val="002060"/>
+                <w:sz w:val="14"/>
+                <w:szCs w:val="14"/>
+              </w:rPr>
+              <m:t>q</m:t>
+            </m:r>
+          </m:e>
+          <m:sub>
+            <m:r>
+              <w:rPr>
+                <w:rFonts w:ascii="Cambria Math" w:hAnsi="Cambria Math" w:cs="Times New Roman"/>
+                <w:color w:val="002060"/>
+                <w:sz w:val="14"/>
+                <w:szCs w:val="14"/>
+              </w:rPr>
+              <m:t>ir</m:t>
+            </m:r>
+            <m:r>
+              <w:rPr>
+                <w:rFonts w:ascii="Cambria Math" w:hAnsi="Cambria Math" w:cs="Times New Roman"/>
+                <w:color w:val="002060"/>
+                <w:sz w:val="14"/>
+                <w:szCs w:val="14"/>
+              </w:rPr>
+              <m:t>rev</m:t>
+            </m:r>
+          </m:sub>
+        </m:sSub>
+        <m:r>
+          <w:rPr>
+            <w:rFonts w:ascii="Cambria Math" w:hAnsi="Cambria Math" w:cs="Times New Roman"/>
+            <w:color w:val="002060"/>
+            <w:sz w:val="14"/>
+            <w:szCs w:val="14"/>
+          </w:rPr>
+          <m:t>=</m:t>
+        </m:r>
+        <m:sSub>
+          <m:sSubPr>
+            <m:ctrlPr>
+              <w:rPr>
+                <w:rFonts w:ascii="Cambria Math" w:hAnsi="Cambria Math" w:cs="Times New Roman"/>
+                <w:i/>
+                <w:color w:val="002060"/>
+                <w:sz w:val="14"/>
+                <w:szCs w:val="14"/>
+              </w:rPr>
+            </m:ctrlPr>
+          </m:sSubPr>
+          <m:e>
+            <m:r>
+              <w:rPr>
+                <w:rFonts w:ascii="Cambria Math" w:hAnsi="Cambria Math" w:cs="Times New Roman"/>
+                <w:color w:val="002060"/>
+                <w:sz w:val="14"/>
+                <w:szCs w:val="14"/>
+              </w:rPr>
+              <m:t>w</m:t>
+            </m:r>
+          </m:e>
+          <m:sub>
+            <m:r>
+              <w:rPr>
+                <w:rFonts w:ascii="Cambria Math" w:hAnsi="Cambria Math" w:cs="Times New Roman"/>
+                <w:color w:val="002060"/>
+                <w:sz w:val="14"/>
+                <w:szCs w:val="14"/>
+              </w:rPr>
+              <m:t>ir</m:t>
+            </m:r>
+            <m:r>
+              <w:rPr>
+                <w:rFonts w:ascii="Cambria Math" w:hAnsi="Cambria Math" w:cs="Times New Roman"/>
+                <w:color w:val="002060"/>
+                <w:sz w:val="14"/>
+                <w:szCs w:val="14"/>
+              </w:rPr>
+              <m:t>rev</m:t>
+            </m:r>
+          </m:sub>
+        </m:sSub>
+        <m:r>
+          <w:rPr>
+            <w:rFonts w:ascii="Cambria Math" w:hAnsi="Cambria Math" w:cs="Times New Roman"/>
+            <w:color w:val="002060"/>
+            <w:sz w:val="14"/>
+            <w:szCs w:val="14"/>
+          </w:rPr>
+          <m:t>=</m:t>
+        </m:r>
+        <m:r>
+          <w:rPr>
+            <w:rFonts w:ascii="Cambria Math" w:hAnsi="Cambria Math" w:cs="Times New Roman"/>
+            <w:color w:val="002060"/>
+            <w:sz w:val="14"/>
+            <w:szCs w:val="14"/>
+          </w:rPr>
+          <m:t>0</m:t>
+        </m:r>
+        <m:r>
+          <w:rPr>
+            <w:rFonts w:ascii="Cambria Math" w:hAnsi="Cambria Math" w:cs="Times New Roman"/>
+            <w:color w:val="7030A0"/>
+            <w:sz w:val="14"/>
+            <w:szCs w:val="14"/>
+          </w:rPr>
+          <m:t>;</m:t>
+        </m:r>
+        <m:sSub>
+          <m:sSubPr>
+            <m:ctrlPr>
+              <w:rPr>
+                <w:rFonts w:ascii="Cambria Math" w:hAnsi="Cambria Math" w:cs="Times New Roman"/>
+                <w:i/>
+                <w:color w:val="7030A0"/>
+                <w:sz w:val="14"/>
+                <w:szCs w:val="14"/>
+              </w:rPr>
+            </m:ctrlPr>
+          </m:sSubPr>
+          <m:e>
+            <m:r>
+              <w:rPr>
+                <w:rFonts w:ascii="Cambria Math" w:hAnsi="Cambria Math" w:cs="Times New Roman"/>
+                <w:color w:val="7030A0"/>
+                <w:sz w:val="14"/>
+                <w:szCs w:val="14"/>
+              </w:rPr>
+              <m:t>q</m:t>
+            </m:r>
+          </m:e>
+          <m:sub>
+            <m:r>
+              <w:rPr>
+                <w:rFonts w:ascii="Cambria Math" w:hAnsi="Cambria Math" w:cs="Times New Roman"/>
+                <w:color w:val="7030A0"/>
+                <w:sz w:val="14"/>
+                <w:szCs w:val="14"/>
+              </w:rPr>
+              <m:t>rev</m:t>
+            </m:r>
+          </m:sub>
+        </m:sSub>
+        <m:r>
+          <w:rPr>
+            <w:rFonts w:ascii="Cambria Math" w:hAnsi="Cambria Math" w:cs="Times New Roman"/>
+            <w:color w:val="7030A0"/>
+            <w:sz w:val="14"/>
+            <w:szCs w:val="14"/>
+          </w:rPr>
+          <m:t>=</m:t>
+        </m:r>
+        <m:sSub>
+          <m:sSubPr>
+            <m:ctrlPr>
+              <w:rPr>
+                <w:rFonts w:ascii="Cambria Math" w:hAnsi="Cambria Math" w:cs="Times New Roman"/>
+                <w:i/>
+                <w:color w:val="7030A0"/>
+                <w:sz w:val="14"/>
+                <w:szCs w:val="14"/>
+              </w:rPr>
+            </m:ctrlPr>
+          </m:sSubPr>
+          <m:e>
+            <m:r>
+              <w:rPr>
+                <w:rFonts w:ascii="Cambria Math" w:hAnsi="Cambria Math" w:cs="Times New Roman"/>
+                <w:color w:val="7030A0"/>
+                <w:sz w:val="14"/>
+                <w:szCs w:val="14"/>
+              </w:rPr>
+              <m:t>w</m:t>
+            </m:r>
+          </m:e>
+          <m:sub>
+            <m:r>
+              <w:rPr>
+                <w:rFonts w:ascii="Cambria Math" w:hAnsi="Cambria Math" w:cs="Times New Roman"/>
+                <w:color w:val="7030A0"/>
+                <w:sz w:val="14"/>
+                <w:szCs w:val="14"/>
+              </w:rPr>
+              <m:t>rev</m:t>
+            </m:r>
+          </m:sub>
+        </m:sSub>
+        <m:r>
+          <w:rPr>
+            <w:rFonts w:ascii="Cambria Math" w:hAnsi="Cambria Math" w:cs="Times New Roman"/>
+            <w:color w:val="7030A0"/>
+            <w:sz w:val="14"/>
+            <w:szCs w:val="14"/>
+          </w:rPr>
+          <m:t>=</m:t>
+        </m:r>
+        <m:r>
+          <w:rPr>
+            <w:rFonts w:ascii="Cambria Math" w:hAnsi="Cambria Math" w:cs="Times New Roman"/>
+            <w:color w:val="7030A0"/>
+            <w:sz w:val="14"/>
+            <w:szCs w:val="14"/>
+          </w:rPr>
+          <m:t>0</m:t>
+        </m:r>
+      </m:oMath>
+    </w:p>
+    <w:p>
+      <w:pPr>
+        <w:rPr>
+          <w:rFonts w:ascii="Times New Roman" w:hAnsi="Times New Roman" w:cs="Times New Roman"/>
+          <w:sz w:val="10"/>
+          <w:szCs w:val="10"/>
+        </w:rPr>
+      </w:pPr>
+      <w:r>
+        <w:rPr>
+          <w:rFonts w:ascii="Times New Roman" w:hAnsi="Times New Roman" w:cs="Times New Roman"/>
+          <w:sz w:val="10"/>
+          <w:szCs w:val="10"/>
+        </w:rPr>
+        <w:t xml:space="preserve">Maximum </w:t>
+      </w:r>
+      <w:r>
+        <w:rPr>
+          <w:rFonts w:ascii="Times New Roman" w:hAnsi="Times New Roman" w:cs="Times New Roman"/>
+          <w:sz w:val="10"/>
+          <w:szCs w:val="10"/>
+        </w:rPr>
+        <w:t>work is done during the reversible process, no work (minimum work) is done during the free expansion</w:t>
+      </w:r>
+    </w:p>
+    <w:p>
+      <w:pPr>
+        <w:rPr>
+          <w:rFonts w:ascii="Times New Roman" w:hAnsi="Times New Roman" w:cs="Times New Roman"/>
+          <w:sz w:val="10"/>
+          <w:szCs w:val="10"/>
+        </w:rPr>
+      </w:pPr>
+      <w:r>
+        <w:rPr>
+          <w:rFonts w:ascii="Times New Roman" w:hAnsi="Times New Roman" w:cs="Times New Roman"/>
+          <w:noProof/>
+          <w:sz w:val="10"/>
+          <w:szCs w:val="10"/>
+        </w:rPr>
+        <w:drawing>
+          <wp:inline distT="0" distB="0" distL="0" distR="0" wp14:anchorId="60384B1F" wp14:editId="48AEBC7C">
+            <wp:extent cx="3048000" cy="1038860"/>
+            <wp:effectExtent l="0" t="0" r="0" b="2540"/>
+            <wp:docPr id="11" name="Picture 11"/>
+            <wp:cNvGraphicFramePr>
+              <a:graphicFrameLocks xmlns:a="http://schemas.openxmlformats.org/drawingml/2006/main" noChangeAspect="1"/>
+            </wp:cNvGraphicFramePr>
+            <a:graphic xmlns:a="http://schemas.openxmlformats.org/drawingml/2006/main">
+              <a:graphicData uri="http://schemas.openxmlformats.org/drawingml/2006/picture">
+                <pic:pic xmlns:pic="http://schemas.openxmlformats.org/drawingml/2006/picture">
+                  <pic:nvPicPr>
+                    <pic:cNvPr id="11" name="Screen Shot 2018-09-19 at 11.08.22 PM.png"/>
+                    <pic:cNvPicPr/>
+                  </pic:nvPicPr>
+                  <pic:blipFill>
+                    <a:blip r:embed="rId11" cstate="print">
+                      <a:extLst>
+                        <a:ext uri="{28A0092B-C50C-407E-A947-70E740481C1C}">
+                          <a14:useLocalDpi xmlns:a14="http://schemas.microsoft.com/office/drawing/2010/main" val="0"/>
+                        </a:ext>
+                      </a:extLst>
+                    </a:blip>
+                    <a:stretch>
+                      <a:fillRect/>
+                    </a:stretch>
+                  </pic:blipFill>
+                  <pic:spPr>
+                    <a:xfrm>
+                      <a:off x="0" y="0"/>
+                      <a:ext cx="3048000" cy="1038860"/>
+                    </a:xfrm>
+                    <a:prstGeom prst="rect">
+                      <a:avLst/>
+                    </a:prstGeom>
+                  </pic:spPr>
+                </pic:pic>
+              </a:graphicData>
+            </a:graphic>
+          </wp:inline>
+        </w:drawing>
+      </w:r>
+    </w:p>
+    <w:p>
+      <w:pPr>
+        <w:rPr>
+          <w:rFonts w:ascii="Times New Roman" w:hAnsi="Times New Roman" w:cs="Times New Roman"/>
+          <w:sz w:val="10"/>
+          <w:szCs w:val="10"/>
+        </w:rPr>
+      </w:pPr>
+      <w:r>
+        <w:rPr>
+          <w:rFonts w:ascii="Times New Roman" w:hAnsi="Times New Roman" w:cs="Times New Roman"/>
+          <w:noProof/>
+          <w:sz w:val="10"/>
+          <w:szCs w:val="10"/>
+        </w:rPr>
+        <w:drawing>
+          <wp:inline distT="0" distB="0" distL="0" distR="0" wp14:anchorId="40792849" wp14:editId="6BD07EF3">
+            <wp:extent cx="3048000" cy="2296160"/>
+            <wp:effectExtent l="0" t="0" r="0" b="2540"/>
+            <wp:docPr id="12" name="Picture 12"/>
+            <wp:cNvGraphicFramePr>
+              <a:graphicFrameLocks xmlns:a="http://schemas.openxmlformats.org/drawingml/2006/main" noChangeAspect="1"/>
+            </wp:cNvGraphicFramePr>
+            <a:graphic xmlns:a="http://schemas.openxmlformats.org/drawingml/2006/main">
+              <a:graphicData uri="http://schemas.openxmlformats.org/drawingml/2006/picture">
+                <pic:pic xmlns:pic="http://schemas.openxmlformats.org/drawingml/2006/picture">
+                  <pic:nvPicPr>
+                    <pic:cNvPr id="12" name="Screen Shot 2018-09-19 at 11.09.12 PM.png"/>
+                    <pic:cNvPicPr/>
+                  </pic:nvPicPr>
+                  <pic:blipFill>
+                    <a:blip r:embed="rId12" cstate="print">
+                      <a:extLst>
+                        <a:ext uri="{28A0092B-C50C-407E-A947-70E740481C1C}">
+                          <a14:useLocalDpi xmlns:a14="http://schemas.microsoft.com/office/drawing/2010/main" val="0"/>
+                        </a:ext>
+                      </a:extLst>
+                    </a:blip>
+                    <a:stretch>
+                      <a:fillRect/>
+                    </a:stretch>
+                  </pic:blipFill>
+                  <pic:spPr>
+                    <a:xfrm>
+                      <a:off x="0" y="0"/>
+                      <a:ext cx="3048000" cy="2296160"/>
+                    </a:xfrm>
+                    <a:prstGeom prst="rect">
+                      <a:avLst/>
+                    </a:prstGeom>
+                  </pic:spPr>
+                </pic:pic>
+              </a:graphicData>
+            </a:graphic>
+          </wp:inline>
+        </w:drawing>
+      </w:r>
+    </w:p>
+    <w:p>
+      <w:pPr>
+        <w:rPr>
+          <w:rFonts w:ascii="Times New Roman" w:hAnsi="Times New Roman" w:cs="Times New Roman"/>
+          <w:sz w:val="10"/>
+          <w:szCs w:val="10"/>
+        </w:rPr>
+      </w:pPr>
+      <w:r>
+        <w:rPr>
+          <w:rFonts w:ascii="Times New Roman" w:hAnsi="Times New Roman" w:cs="Times New Roman"/>
+          <w:noProof/>
+          <w:sz w:val="10"/>
+          <w:szCs w:val="10"/>
+        </w:rPr>
+        <w:drawing>
+          <wp:inline distT="0" distB="0" distL="0" distR="0" wp14:anchorId="116B2B83" wp14:editId="736BA2B2">
+            <wp:extent cx="3048000" cy="2282190"/>
+            <wp:effectExtent l="0" t="0" r="0" b="3810"/>
+            <wp:docPr id="13" name="Picture 13"/>
+            <wp:cNvGraphicFramePr>
+              <a:graphicFrameLocks xmlns:a="http://schemas.openxmlformats.org/drawingml/2006/main" noChangeAspect="1"/>
+            </wp:cNvGraphicFramePr>
+            <a:graphic xmlns:a="http://schemas.openxmlformats.org/drawingml/2006/main">
+              <a:graphicData uri="http://schemas.openxmlformats.org/drawingml/2006/picture">
+                <pic:pic xmlns:pic="http://schemas.openxmlformats.org/drawingml/2006/picture">
+                  <pic:nvPicPr>
+                    <pic:cNvPr id="13" name="Screen Shot 2018-09-19 at 11.10.00 PM.png"/>
+                    <pic:cNvPicPr/>
+                  </pic:nvPicPr>
+                  <pic:blipFill>
+                    <a:blip r:embed="rId13" cstate="print">
+                      <a:extLst>
+                        <a:ext uri="{28A0092B-C50C-407E-A947-70E740481C1C}">
+                          <a14:useLocalDpi xmlns:a14="http://schemas.microsoft.com/office/drawing/2010/main" val="0"/>
+                        </a:ext>
+                      </a:extLst>
+                    </a:blip>
+                    <a:stretch>
+                      <a:fillRect/>
+                    </a:stretch>
+                  </pic:blipFill>
+                  <pic:spPr>
+                    <a:xfrm>
+                      <a:off x="0" y="0"/>
+                      <a:ext cx="3048000" cy="2282190"/>
+                    </a:xfrm>
+                    <a:prstGeom prst="rect">
+                      <a:avLst/>
+                    </a:prstGeom>
+                  </pic:spPr>
+                </pic:pic>
+              </a:graphicData>
+            </a:graphic>
+          </wp:inline>
+        </w:drawing>
+      </w:r>
+    </w:p>
+    <w:p>
+      <w:pPr>
+        <w:rPr>
+          <w:rFonts w:ascii="Times New Roman" w:hAnsi="Times New Roman" w:cs="Times New Roman"/>
+          <w:sz w:val="10"/>
+          <w:szCs w:val="10"/>
+        </w:rPr>
+      </w:pPr>
+      <w:r>
+        <w:rPr>
+          <w:rFonts w:ascii="Times New Roman" w:hAnsi="Times New Roman" w:cs="Times New Roman"/>
+          <w:noProof/>
+          <w:sz w:val="10"/>
+          <w:szCs w:val="10"/>
+        </w:rPr>
+        <w:drawing>
+          <wp:inline distT="0" distB="0" distL="0" distR="0" wp14:anchorId="3FB24120" wp14:editId="049611B3">
+            <wp:extent cx="3048000" cy="1047750"/>
+            <wp:effectExtent l="0" t="0" r="0" b="6350"/>
+            <wp:docPr id="14" name="Picture 14"/>
+            <wp:cNvGraphicFramePr>
+              <a:graphicFrameLocks xmlns:a="http://schemas.openxmlformats.org/drawingml/2006/main" noChangeAspect="1"/>
+            </wp:cNvGraphicFramePr>
+            <a:graphic xmlns:a="http://schemas.openxmlformats.org/drawingml/2006/main">
+              <a:graphicData uri="http://schemas.openxmlformats.org/drawingml/2006/picture">
+                <pic:pic xmlns:pic="http://schemas.openxmlformats.org/drawingml/2006/picture">
+                  <pic:nvPicPr>
+                    <pic:cNvPr id="14" name="Screen Shot 2018-09-19 at 11.10.58 PM.png"/>
+                    <pic:cNvPicPr/>
+                  </pic:nvPicPr>
+                  <pic:blipFill>
+                    <a:blip r:embed="rId14" cstate="print">
+                      <a:extLst>
+                        <a:ext uri="{28A0092B-C50C-407E-A947-70E740481C1C}">
+                          <a14:useLocalDpi xmlns:a14="http://schemas.microsoft.com/office/drawing/2010/main" val="0"/>
+                        </a:ext>
+                      </a:extLst>
+                    </a:blip>
+                    <a:stretch>
+                      <a:fillRect/>
+                    </a:stretch>
+                  </pic:blipFill>
+                  <pic:spPr>
+                    <a:xfrm>
+                      <a:off x="0" y="0"/>
+                      <a:ext cx="3048000" cy="1047750"/>
+                    </a:xfrm>
+                    <a:prstGeom prst="rect">
+                      <a:avLst/>
+                    </a:prstGeom>
+                  </pic:spPr>
+                </pic:pic>
+              </a:graphicData>
+            </a:graphic>
+          </wp:inline>
+        </w:drawing>
+      </w:r>
+    </w:p>
+    <w:p>
+      <w:pPr>
+        <w:rPr>
+          <w:rFonts w:ascii="Times New Roman" w:hAnsi="Times New Roman" w:cs="Times New Roman"/>
+          <w:sz w:val="10"/>
+          <w:szCs w:val="10"/>
         </w:rPr>
       </w:pPr>
     </w:p>
     <w:p>
       <w:pPr>
         <w:rPr>
-          <w:rFonts w:ascii="Times New Roman" w:hAnsi="Times New Roman" w:cs="Times New Roman"/>
+          <w:rFonts w:ascii="Times New Roman" w:eastAsia="Times New Roman" w:hAnsi="Times New Roman" w:cs="Times New Roman"/>
+        </w:rPr>
+      </w:pPr>
+      <w:r>
+        <w:rPr>
+          <w:rFonts w:ascii="Times New Roman" w:hAnsi="Times New Roman" w:cs="Times New Roman"/>
+          <w:noProof/>
           <w:sz w:val="20"/>
           <w:szCs w:val="20"/>
+        </w:rPr>
+        <w:drawing>
+          <wp:inline distT="0" distB="0" distL="0" distR="0" wp14:anchorId="6B471F9E" wp14:editId="12A7407E">
+            <wp:extent cx="3048000" cy="1050925"/>
+            <wp:effectExtent l="0" t="0" r="0" b="3175"/>
+            <wp:docPr id="10" name="Picture 10"/>
+            <wp:cNvGraphicFramePr>
+              <a:graphicFrameLocks xmlns:a="http://schemas.openxmlformats.org/drawingml/2006/main" noChangeAspect="1"/>
+            </wp:cNvGraphicFramePr>
+            <a:graphic xmlns:a="http://schemas.openxmlformats.org/drawingml/2006/main">
+              <a:graphicData uri="http://schemas.openxmlformats.org/drawingml/2006/picture">
+                <pic:pic xmlns:pic="http://schemas.openxmlformats.org/drawingml/2006/picture">
+                  <pic:nvPicPr>
+                    <pic:cNvPr id="8" name="Screen Shot 2018-09-19 at 11.04.25 PM.png"/>
+                    <pic:cNvPicPr/>
+                  </pic:nvPicPr>
+                  <pic:blipFill>
+                    <a:blip r:embed="rId15" cstate="print">
+                      <a:extLst>
+                        <a:ext uri="{28A0092B-C50C-407E-A947-70E740481C1C}">
+                          <a14:useLocalDpi xmlns:a14="http://schemas.microsoft.com/office/drawing/2010/main" val="0"/>
+                        </a:ext>
+                      </a:extLst>
+                    </a:blip>
+                    <a:stretch>
+                      <a:fillRect/>
+                    </a:stretch>
+                  </pic:blipFill>
+                  <pic:spPr>
+                    <a:xfrm>
+                      <a:off x="0" y="0"/>
+                      <a:ext cx="3048000" cy="1050925"/>
+                    </a:xfrm>
+                    <a:prstGeom prst="rect">
+                      <a:avLst/>
+                    </a:prstGeom>
+                  </pic:spPr>
+                </pic:pic>
+              </a:graphicData>
+            </a:graphic>
+          </wp:inline>
+        </w:drawing>
+      </w:r>
+    </w:p>
+    <w:p>
+      <w:pPr>
+        <w:rPr>
+          <w:rFonts w:ascii="Times New Roman" w:eastAsia="Times New Roman" w:hAnsi="Times New Roman" w:cs="Times New Roman"/>
+        </w:rPr>
+      </w:pPr>
+      <w:r>
+        <w:rPr>
+          <w:rFonts w:ascii="Times New Roman" w:hAnsi="Times New Roman" w:cs="Times New Roman"/>
+          <w:noProof/>
+          <w:sz w:val="20"/>
+          <w:szCs w:val="20"/>
+        </w:rPr>
+        <w:lastRenderedPageBreak/>
+        <w:drawing>
+          <wp:anchor distT="0" distB="0" distL="114300" distR="114300" simplePos="0" relativeHeight="251669504" behindDoc="0" locked="0" layoutInCell="1" allowOverlap="1" wp14:anchorId="1291C0E1" wp14:editId="307097C7">
+            <wp:simplePos x="0" y="0"/>
+            <wp:positionH relativeFrom="column">
+              <wp:posOffset>1892329</wp:posOffset>
+            </wp:positionH>
+            <wp:positionV relativeFrom="paragraph">
+              <wp:posOffset>478938</wp:posOffset>
+            </wp:positionV>
+            <wp:extent cx="1116419" cy="834523"/>
+            <wp:effectExtent l="0" t="0" r="1270" b="3810"/>
+            <wp:wrapNone/>
+            <wp:docPr id="40" name="Picture 40"/>
+            <wp:cNvGraphicFramePr>
+              <a:graphicFrameLocks xmlns:a="http://schemas.openxmlformats.org/drawingml/2006/main" noChangeAspect="1"/>
+            </wp:cNvGraphicFramePr>
+            <a:graphic xmlns:a="http://schemas.openxmlformats.org/drawingml/2006/main">
+              <a:graphicData uri="http://schemas.openxmlformats.org/drawingml/2006/picture">
+                <pic:pic xmlns:pic="http://schemas.openxmlformats.org/drawingml/2006/picture">
+                  <pic:nvPicPr>
+                    <pic:cNvPr id="40" name="Screen Shot 2018-09-19 at 11.38.02 PM.png"/>
+                    <pic:cNvPicPr/>
+                  </pic:nvPicPr>
+                  <pic:blipFill>
+                    <a:blip r:embed="rId16" cstate="print">
+                      <a:extLst>
+                        <a:ext uri="{28A0092B-C50C-407E-A947-70E740481C1C}">
+                          <a14:useLocalDpi xmlns:a14="http://schemas.microsoft.com/office/drawing/2010/main" val="0"/>
+                        </a:ext>
+                      </a:extLst>
+                    </a:blip>
+                    <a:stretch>
+                      <a:fillRect/>
+                    </a:stretch>
+                  </pic:blipFill>
+                  <pic:spPr>
+                    <a:xfrm>
+                      <a:off x="0" y="0"/>
+                      <a:ext cx="1116419" cy="834523"/>
+                    </a:xfrm>
+                    <a:prstGeom prst="rect">
+                      <a:avLst/>
+                    </a:prstGeom>
+                  </pic:spPr>
+                </pic:pic>
+              </a:graphicData>
+            </a:graphic>
+            <wp14:sizeRelH relativeFrom="page">
+              <wp14:pctWidth>0</wp14:pctWidth>
+            </wp14:sizeRelH>
+            <wp14:sizeRelV relativeFrom="page">
+              <wp14:pctHeight>0</wp14:pctHeight>
+            </wp14:sizeRelV>
+          </wp:anchor>
+        </w:drawing>
+      </w:r>
+      <w:r>
+        <w:rPr>
+          <w:rFonts w:ascii="Times New Roman" w:eastAsia="Times New Roman" w:hAnsi="Times New Roman" w:cs="Times New Roman"/>
+        </w:rPr>
+        <w:fldChar w:fldCharType="begin"/>
+      </w:r>
+      <w:r>
+        <w:rPr>
+          <w:rFonts w:ascii="Times New Roman" w:eastAsia="Times New Roman" w:hAnsi="Times New Roman" w:cs="Times New Roman"/>
+        </w:rPr>
+        <w:instrText xml:space="preserve"> INCLUDEPICTURE "/var/folders/bw/6309p2ln5d7b7vw2t_l9fsx40000gn/T/com.microsoft.Word/WebArchiveCopyPasteTempFiles/1200px-Thermodynamic_map.svg.png" \* MERGEFORMATINET </w:instrText>
+      </w:r>
+      <w:r>
+        <w:rPr>
+          <w:rFonts w:ascii="Times New Roman" w:eastAsia="Times New Roman" w:hAnsi="Times New Roman" w:cs="Times New Roman"/>
+        </w:rPr>
+        <w:fldChar w:fldCharType="separate"/>
+      </w:r>
+      <w:r>
+        <w:rPr>
+          <w:rFonts w:ascii="Times New Roman" w:eastAsia="Times New Roman" w:hAnsi="Times New Roman" w:cs="Times New Roman"/>
+          <w:noProof/>
+        </w:rPr>
+        <w:drawing>
+          <wp:inline distT="0" distB="0" distL="0" distR="0" wp14:anchorId="39DD8AD2" wp14:editId="364E912A">
+            <wp:extent cx="1886830" cy="2250831"/>
+            <wp:effectExtent l="0" t="0" r="5715" b="0"/>
+            <wp:docPr id="15" name="Picture 15" descr="Image result for maxwell relations"/>
+            <wp:cNvGraphicFramePr>
+              <a:graphicFrameLocks xmlns:a="http://schemas.openxmlformats.org/drawingml/2006/main" noChangeAspect="1"/>
+            </wp:cNvGraphicFramePr>
+            <a:graphic xmlns:a="http://schemas.openxmlformats.org/drawingml/2006/main">
+              <a:graphicData uri="http://schemas.openxmlformats.org/drawingml/2006/picture">
+                <pic:pic xmlns:pic="http://schemas.openxmlformats.org/drawingml/2006/picture">
+                  <pic:nvPicPr>
+                    <pic:cNvPr id="0" name="Picture 1" descr="Image result for maxwell relations"/>
+                    <pic:cNvPicPr>
+                      <a:picLocks noChangeAspect="1" noChangeArrowheads="1"/>
+                    </pic:cNvPicPr>
+                  </pic:nvPicPr>
+                  <pic:blipFill>
+                    <a:blip r:embed="rId17" cstate="print">
+                      <a:extLst>
+                        <a:ext uri="{28A0092B-C50C-407E-A947-70E740481C1C}">
+                          <a14:useLocalDpi xmlns:a14="http://schemas.microsoft.com/office/drawing/2010/main" val="0"/>
+                        </a:ext>
+                      </a:extLst>
+                    </a:blip>
+                    <a:srcRect/>
+                    <a:stretch>
+                      <a:fillRect/>
+                    </a:stretch>
+                  </pic:blipFill>
+                  <pic:spPr bwMode="auto">
+                    <a:xfrm>
+                      <a:off x="0" y="0"/>
+                      <a:ext cx="1917532" cy="2287455"/>
+                    </a:xfrm>
+                    <a:prstGeom prst="rect">
+                      <a:avLst/>
+                    </a:prstGeom>
+                    <a:noFill/>
+                    <a:ln>
+                      <a:noFill/>
+                    </a:ln>
+                  </pic:spPr>
+                </pic:pic>
+              </a:graphicData>
+            </a:graphic>
+          </wp:inline>
+        </w:drawing>
+      </w:r>
+      <w:r>
+        <w:rPr>
+          <w:rFonts w:ascii="Times New Roman" w:eastAsia="Times New Roman" w:hAnsi="Times New Roman" w:cs="Times New Roman"/>
+        </w:rPr>
+        <w:fldChar w:fldCharType="end"/>
+      </w:r>
+      <w:r>
+        <w:rPr>
+          <w:rFonts w:ascii="Times New Roman" w:eastAsia="Times New Roman" w:hAnsi="Times New Roman" w:cs="Times New Roman"/>
+          <w:noProof/>
+        </w:rPr>
+        <w:drawing>
+          <wp:inline distT="0" distB="0" distL="0" distR="0" wp14:anchorId="5CCE46FF" wp14:editId="3AB081AC">
+            <wp:extent cx="1142940" cy="852681"/>
+            <wp:effectExtent l="0" t="0" r="635" b="0"/>
+            <wp:docPr id="17" name="Picture 17"/>
+            <wp:cNvGraphicFramePr>
+              <a:graphicFrameLocks xmlns:a="http://schemas.openxmlformats.org/drawingml/2006/main" noChangeAspect="1"/>
+            </wp:cNvGraphicFramePr>
+            <a:graphic xmlns:a="http://schemas.openxmlformats.org/drawingml/2006/main">
+              <a:graphicData uri="http://schemas.openxmlformats.org/drawingml/2006/picture">
+                <pic:pic xmlns:pic="http://schemas.openxmlformats.org/drawingml/2006/picture">
+                  <pic:nvPicPr>
+                    <pic:cNvPr id="17" name="Screen Shot 2018-09-19 at 11.15.34 PM.png"/>
+                    <pic:cNvPicPr/>
+                  </pic:nvPicPr>
+                  <pic:blipFill>
+                    <a:blip r:embed="rId18" cstate="print">
+                      <a:extLst>
+                        <a:ext uri="{28A0092B-C50C-407E-A947-70E740481C1C}">
+                          <a14:useLocalDpi xmlns:a14="http://schemas.microsoft.com/office/drawing/2010/main" val="0"/>
+                        </a:ext>
+                      </a:extLst>
+                    </a:blip>
+                    <a:stretch>
+                      <a:fillRect/>
+                    </a:stretch>
+                  </pic:blipFill>
+                  <pic:spPr>
+                    <a:xfrm>
+                      <a:off x="0" y="0"/>
+                      <a:ext cx="1172385" cy="874648"/>
+                    </a:xfrm>
+                    <a:prstGeom prst="rect">
+                      <a:avLst/>
+                    </a:prstGeom>
+                  </pic:spPr>
+                </pic:pic>
+              </a:graphicData>
+            </a:graphic>
+          </wp:inline>
+        </w:drawing>
+      </w:r>
+    </w:p>
+    <w:p>
+      <w:pPr>
+        <w:rPr>
+          <w:rFonts w:ascii="Times New Roman" w:eastAsia="Times New Roman" w:hAnsi="Times New Roman" w:cs="Times New Roman"/>
+        </w:rPr>
+      </w:pPr>
+      <w:r>
+        <w:rPr>
+          <w:rFonts w:ascii="Times New Roman" w:eastAsia="Times New Roman" w:hAnsi="Times New Roman" w:cs="Times New Roman"/>
+          <w:noProof/>
+        </w:rPr>
+        <w:drawing>
+          <wp:inline distT="0" distB="0" distL="0" distR="0" wp14:anchorId="4BBC2150" wp14:editId="4F280D6F">
+            <wp:extent cx="3048000" cy="2281555"/>
+            <wp:effectExtent l="0" t="0" r="0" b="4445"/>
+            <wp:docPr id="16" name="Picture 16"/>
+            <wp:cNvGraphicFramePr>
+              <a:graphicFrameLocks xmlns:a="http://schemas.openxmlformats.org/drawingml/2006/main" noChangeAspect="1"/>
+            </wp:cNvGraphicFramePr>
+            <a:graphic xmlns:a="http://schemas.openxmlformats.org/drawingml/2006/main">
+              <a:graphicData uri="http://schemas.openxmlformats.org/drawingml/2006/picture">
+                <pic:pic xmlns:pic="http://schemas.openxmlformats.org/drawingml/2006/picture">
+                  <pic:nvPicPr>
+                    <pic:cNvPr id="16" name="Screen Shot 2018-09-19 at 11.14.41 PM.png"/>
+                    <pic:cNvPicPr/>
+                  </pic:nvPicPr>
+                  <pic:blipFill>
+                    <a:blip r:embed="rId19" cstate="print">
+                      <a:extLst>
+                        <a:ext uri="{28A0092B-C50C-407E-A947-70E740481C1C}">
+                          <a14:useLocalDpi xmlns:a14="http://schemas.microsoft.com/office/drawing/2010/main" val="0"/>
+                        </a:ext>
+                      </a:extLst>
+                    </a:blip>
+                    <a:stretch>
+                      <a:fillRect/>
+                    </a:stretch>
+                  </pic:blipFill>
+                  <pic:spPr>
+                    <a:xfrm>
+                      <a:off x="0" y="0"/>
+                      <a:ext cx="3048000" cy="2281555"/>
+                    </a:xfrm>
+                    <a:prstGeom prst="rect">
+                      <a:avLst/>
+                    </a:prstGeom>
+                  </pic:spPr>
+                </pic:pic>
+              </a:graphicData>
+            </a:graphic>
+          </wp:inline>
+        </w:drawing>
+      </w:r>
+    </w:p>
+    <w:p>
+      <w:pPr>
+        <w:rPr>
+          <w:rFonts w:ascii="Times New Roman" w:hAnsi="Times New Roman" w:cs="Times New Roman"/>
+          <w:sz w:val="10"/>
+          <w:szCs w:val="10"/>
+        </w:rPr>
+      </w:pPr>
+      <w:r>
+        <w:rPr>
+          <w:rFonts w:ascii="Times New Roman" w:hAnsi="Times New Roman" w:cs="Times New Roman"/>
+          <w:noProof/>
+          <w:sz w:val="10"/>
+          <w:szCs w:val="10"/>
+        </w:rPr>
+        <w:drawing>
+          <wp:inline distT="0" distB="0" distL="0" distR="0" wp14:anchorId="47BD9B17" wp14:editId="5A00F083">
+            <wp:extent cx="1399735" cy="552020"/>
+            <wp:effectExtent l="0" t="0" r="0" b="0"/>
+            <wp:docPr id="18" name="Picture 18"/>
+            <wp:cNvGraphicFramePr>
+              <a:graphicFrameLocks xmlns:a="http://schemas.openxmlformats.org/drawingml/2006/main" noChangeAspect="1"/>
+            </wp:cNvGraphicFramePr>
+            <a:graphic xmlns:a="http://schemas.openxmlformats.org/drawingml/2006/main">
+              <a:graphicData uri="http://schemas.openxmlformats.org/drawingml/2006/picture">
+                <pic:pic xmlns:pic="http://schemas.openxmlformats.org/drawingml/2006/picture">
+                  <pic:nvPicPr>
+                    <pic:cNvPr id="18" name="Screen Shot 2018-09-19 at 11.17.16 PM.png"/>
+                    <pic:cNvPicPr/>
+                  </pic:nvPicPr>
+                  <pic:blipFill>
+                    <a:blip r:embed="rId20" cstate="print">
+                      <a:extLst>
+                        <a:ext uri="{28A0092B-C50C-407E-A947-70E740481C1C}">
+                          <a14:useLocalDpi xmlns:a14="http://schemas.microsoft.com/office/drawing/2010/main" val="0"/>
+                        </a:ext>
+                      </a:extLst>
+                    </a:blip>
+                    <a:stretch>
+                      <a:fillRect/>
+                    </a:stretch>
+                  </pic:blipFill>
+                  <pic:spPr>
+                    <a:xfrm>
+                      <a:off x="0" y="0"/>
+                      <a:ext cx="1416644" cy="558688"/>
+                    </a:xfrm>
+                    <a:prstGeom prst="rect">
+                      <a:avLst/>
+                    </a:prstGeom>
+                  </pic:spPr>
+                </pic:pic>
+              </a:graphicData>
+            </a:graphic>
+          </wp:inline>
+        </w:drawing>
+      </w:r>
+      <w:r>
+        <w:rPr>
+          <w:rFonts w:ascii="Times New Roman" w:hAnsi="Times New Roman" w:cs="Times New Roman"/>
+          <w:noProof/>
+          <w:sz w:val="10"/>
+          <w:szCs w:val="10"/>
+        </w:rPr>
+        <w:drawing>
+          <wp:inline distT="0" distB="0" distL="0" distR="0" wp14:anchorId="58B0A7E0" wp14:editId="18A89452">
+            <wp:extent cx="1634735" cy="562498"/>
+            <wp:effectExtent l="0" t="0" r="3810" b="0"/>
+            <wp:docPr id="19" name="Picture 19"/>
+            <wp:cNvGraphicFramePr>
+              <a:graphicFrameLocks xmlns:a="http://schemas.openxmlformats.org/drawingml/2006/main" noChangeAspect="1"/>
+            </wp:cNvGraphicFramePr>
+            <a:graphic xmlns:a="http://schemas.openxmlformats.org/drawingml/2006/main">
+              <a:graphicData uri="http://schemas.openxmlformats.org/drawingml/2006/picture">
+                <pic:pic xmlns:pic="http://schemas.openxmlformats.org/drawingml/2006/picture">
+                  <pic:nvPicPr>
+                    <pic:cNvPr id="19" name="Screen Shot 2018-09-19 at 11.17.43 PM.png"/>
+                    <pic:cNvPicPr/>
+                  </pic:nvPicPr>
+                  <pic:blipFill>
+                    <a:blip r:embed="rId21" cstate="print">
+                      <a:extLst>
+                        <a:ext uri="{28A0092B-C50C-407E-A947-70E740481C1C}">
+                          <a14:useLocalDpi xmlns:a14="http://schemas.microsoft.com/office/drawing/2010/main" val="0"/>
+                        </a:ext>
+                      </a:extLst>
+                    </a:blip>
+                    <a:stretch>
+                      <a:fillRect/>
+                    </a:stretch>
+                  </pic:blipFill>
+                  <pic:spPr>
+                    <a:xfrm>
+                      <a:off x="0" y="0"/>
+                      <a:ext cx="1770759" cy="609303"/>
+                    </a:xfrm>
+                    <a:prstGeom prst="rect">
+                      <a:avLst/>
+                    </a:prstGeom>
+                  </pic:spPr>
+                </pic:pic>
+              </a:graphicData>
+            </a:graphic>
+          </wp:inline>
+        </w:drawing>
+      </w:r>
+    </w:p>
+    <w:p>
+      <w:pPr>
+        <w:rPr>
+          <w:rFonts w:ascii="Times New Roman" w:hAnsi="Times New Roman" w:cs="Times New Roman"/>
+          <w:sz w:val="10"/>
+          <w:szCs w:val="10"/>
+        </w:rPr>
+      </w:pPr>
+      <w:r>
+        <w:rPr>
+          <w:rFonts w:ascii="Times New Roman" w:hAnsi="Times New Roman" w:cs="Times New Roman"/>
+          <w:noProof/>
+          <w:sz w:val="10"/>
+          <w:szCs w:val="10"/>
+        </w:rPr>
+        <w:drawing>
+          <wp:inline distT="0" distB="0" distL="0" distR="0" wp14:anchorId="40522B38" wp14:editId="43F83049">
+            <wp:extent cx="1589649" cy="813702"/>
+            <wp:effectExtent l="0" t="0" r="0" b="0"/>
+            <wp:docPr id="20" name="Picture 20"/>
+            <wp:cNvGraphicFramePr>
+              <a:graphicFrameLocks xmlns:a="http://schemas.openxmlformats.org/drawingml/2006/main" noChangeAspect="1"/>
+            </wp:cNvGraphicFramePr>
+            <a:graphic xmlns:a="http://schemas.openxmlformats.org/drawingml/2006/main">
+              <a:graphicData uri="http://schemas.openxmlformats.org/drawingml/2006/picture">
+                <pic:pic xmlns:pic="http://schemas.openxmlformats.org/drawingml/2006/picture">
+                  <pic:nvPicPr>
+                    <pic:cNvPr id="20" name="Screen Shot 2018-09-19 at 11.18.41 PM.png"/>
+                    <pic:cNvPicPr/>
+                  </pic:nvPicPr>
+                  <pic:blipFill>
+                    <a:blip r:embed="rId22" cstate="print">
+                      <a:extLst>
+                        <a:ext uri="{28A0092B-C50C-407E-A947-70E740481C1C}">
+                          <a14:useLocalDpi xmlns:a14="http://schemas.microsoft.com/office/drawing/2010/main" val="0"/>
+                        </a:ext>
+                      </a:extLst>
+                    </a:blip>
+                    <a:stretch>
+                      <a:fillRect/>
+                    </a:stretch>
+                  </pic:blipFill>
+                  <pic:spPr>
+                    <a:xfrm>
+                      <a:off x="0" y="0"/>
+                      <a:ext cx="1624755" cy="831672"/>
+                    </a:xfrm>
+                    <a:prstGeom prst="rect">
+                      <a:avLst/>
+                    </a:prstGeom>
+                  </pic:spPr>
+                </pic:pic>
+              </a:graphicData>
+            </a:graphic>
+          </wp:inline>
+        </w:drawing>
+      </w:r>
+      <w:r>
+        <w:rPr>
+          <w:rFonts w:ascii="Times New Roman" w:hAnsi="Times New Roman" w:cs="Times New Roman"/>
+          <w:noProof/>
+          <w:sz w:val="10"/>
+          <w:szCs w:val="10"/>
+        </w:rPr>
+        <w:drawing>
+          <wp:inline distT="0" distB="0" distL="0" distR="0" wp14:anchorId="52158B04" wp14:editId="644D0788">
+            <wp:extent cx="1385668" cy="864062"/>
+            <wp:effectExtent l="0" t="0" r="0" b="0"/>
+            <wp:docPr id="22" name="Picture 22"/>
+            <wp:cNvGraphicFramePr>
+              <a:graphicFrameLocks xmlns:a="http://schemas.openxmlformats.org/drawingml/2006/main" noChangeAspect="1"/>
+            </wp:cNvGraphicFramePr>
+            <a:graphic xmlns:a="http://schemas.openxmlformats.org/drawingml/2006/main">
+              <a:graphicData uri="http://schemas.openxmlformats.org/drawingml/2006/picture">
+                <pic:pic xmlns:pic="http://schemas.openxmlformats.org/drawingml/2006/picture">
+                  <pic:nvPicPr>
+                    <pic:cNvPr id="22" name="Screen Shot 2018-09-19 at 11.20.20 PM.png"/>
+                    <pic:cNvPicPr/>
+                  </pic:nvPicPr>
+                  <pic:blipFill>
+                    <a:blip r:embed="rId23" cstate="print">
+                      <a:extLst>
+                        <a:ext uri="{28A0092B-C50C-407E-A947-70E740481C1C}">
+                          <a14:useLocalDpi xmlns:a14="http://schemas.microsoft.com/office/drawing/2010/main" val="0"/>
+                        </a:ext>
+                      </a:extLst>
+                    </a:blip>
+                    <a:stretch>
+                      <a:fillRect/>
+                    </a:stretch>
+                  </pic:blipFill>
+                  <pic:spPr>
+                    <a:xfrm>
+                      <a:off x="0" y="0"/>
+                      <a:ext cx="1423552" cy="887686"/>
+                    </a:xfrm>
+                    <a:prstGeom prst="rect">
+                      <a:avLst/>
+                    </a:prstGeom>
+                  </pic:spPr>
+                </pic:pic>
+              </a:graphicData>
+            </a:graphic>
+          </wp:inline>
+        </w:drawing>
+      </w:r>
+      <w:r>
+        <w:rPr>
+          <w:rFonts w:ascii="Times New Roman" w:hAnsi="Times New Roman" w:cs="Times New Roman"/>
+          <w:noProof/>
+          <w:sz w:val="10"/>
+          <w:szCs w:val="10"/>
+        </w:rPr>
+        <w:drawing>
+          <wp:inline distT="0" distB="0" distL="0" distR="0" wp14:anchorId="2FC14416" wp14:editId="6394A7A4">
+            <wp:extent cx="2940148" cy="818341"/>
+            <wp:effectExtent l="0" t="0" r="0" b="0"/>
+            <wp:docPr id="21" name="Picture 21"/>
+            <wp:cNvGraphicFramePr>
+              <a:graphicFrameLocks xmlns:a="http://schemas.openxmlformats.org/drawingml/2006/main" noChangeAspect="1"/>
+            </wp:cNvGraphicFramePr>
+            <a:graphic xmlns:a="http://schemas.openxmlformats.org/drawingml/2006/main">
+              <a:graphicData uri="http://schemas.openxmlformats.org/drawingml/2006/picture">
+                <pic:pic xmlns:pic="http://schemas.openxmlformats.org/drawingml/2006/picture">
+                  <pic:nvPicPr>
+                    <pic:cNvPr id="21" name="Screen Shot 2018-09-19 at 11.19.42 PM.png"/>
+                    <pic:cNvPicPr/>
+                  </pic:nvPicPr>
+                  <pic:blipFill>
+                    <a:blip r:embed="rId24" cstate="print">
+                      <a:extLst>
+                        <a:ext uri="{28A0092B-C50C-407E-A947-70E740481C1C}">
+                          <a14:useLocalDpi xmlns:a14="http://schemas.microsoft.com/office/drawing/2010/main" val="0"/>
+                        </a:ext>
+                      </a:extLst>
+                    </a:blip>
+                    <a:stretch>
+                      <a:fillRect/>
+                    </a:stretch>
+                  </pic:blipFill>
+                  <pic:spPr>
+                    <a:xfrm>
+                      <a:off x="0" y="0"/>
+                      <a:ext cx="3150004" cy="876751"/>
+                    </a:xfrm>
+                    <a:prstGeom prst="rect">
+                      <a:avLst/>
+                    </a:prstGeom>
+                  </pic:spPr>
+                </pic:pic>
+              </a:graphicData>
+            </a:graphic>
+          </wp:inline>
+        </w:drawing>
+      </w:r>
+    </w:p>
+    <w:p>
+      <w:pPr>
+        <w:rPr>
+          <w:rFonts w:ascii="Times New Roman" w:hAnsi="Times New Roman" w:cs="Times New Roman"/>
+          <w:sz w:val="10"/>
+          <w:szCs w:val="10"/>
         </w:rPr>
       </w:pPr>
     </w:p>
@@ -14155,8 +16319,255 @@
       <w:pPr>
         <w:rPr>
           <w:rFonts w:ascii="Times New Roman" w:hAnsi="Times New Roman" w:cs="Times New Roman"/>
-          <w:sz w:val="20"/>
-          <w:szCs w:val="20"/>
+          <w:sz w:val="10"/>
+          <w:szCs w:val="10"/>
+        </w:rPr>
+      </w:pPr>
+      <w:r>
+        <w:rPr>
+          <w:rFonts w:ascii="Times New Roman" w:hAnsi="Times New Roman" w:cs="Times New Roman"/>
+          <w:noProof/>
+          <w:sz w:val="10"/>
+          <w:szCs w:val="10"/>
+        </w:rPr>
+        <w:drawing>
+          <wp:anchor distT="0" distB="0" distL="114300" distR="114300" simplePos="0" relativeHeight="251665408" behindDoc="1" locked="0" layoutInCell="1" allowOverlap="1" wp14:anchorId="221A07A8" wp14:editId="713341A2">
+            <wp:simplePos x="0" y="0"/>
+            <wp:positionH relativeFrom="column">
+              <wp:posOffset>2410422</wp:posOffset>
+            </wp:positionH>
+            <wp:positionV relativeFrom="paragraph">
+              <wp:posOffset>406742</wp:posOffset>
+            </wp:positionV>
+            <wp:extent cx="551776" cy="174367"/>
+            <wp:effectExtent l="0" t="0" r="0" b="3810"/>
+            <wp:wrapNone/>
+            <wp:docPr id="27" name="Picture 27"/>
+            <wp:cNvGraphicFramePr>
+              <a:graphicFrameLocks xmlns:a="http://schemas.openxmlformats.org/drawingml/2006/main" noChangeAspect="1"/>
+            </wp:cNvGraphicFramePr>
+            <a:graphic xmlns:a="http://schemas.openxmlformats.org/drawingml/2006/main">
+              <a:graphicData uri="http://schemas.openxmlformats.org/drawingml/2006/picture">
+                <pic:pic xmlns:pic="http://schemas.openxmlformats.org/drawingml/2006/picture">
+                  <pic:nvPicPr>
+                    <pic:cNvPr id="27" name="Screen Shot 2018-09-19 at 11.24.39 PM.png"/>
+                    <pic:cNvPicPr/>
+                  </pic:nvPicPr>
+                  <pic:blipFill>
+                    <a:blip r:embed="rId25" cstate="print">
+                      <a:extLst>
+                        <a:ext uri="{28A0092B-C50C-407E-A947-70E740481C1C}">
+                          <a14:useLocalDpi xmlns:a14="http://schemas.microsoft.com/office/drawing/2010/main" val="0"/>
+                        </a:ext>
+                      </a:extLst>
+                    </a:blip>
+                    <a:stretch>
+                      <a:fillRect/>
+                    </a:stretch>
+                  </pic:blipFill>
+                  <pic:spPr>
+                    <a:xfrm>
+                      <a:off x="0" y="0"/>
+                      <a:ext cx="551776" cy="174367"/>
+                    </a:xfrm>
+                    <a:prstGeom prst="rect">
+                      <a:avLst/>
+                    </a:prstGeom>
+                  </pic:spPr>
+                </pic:pic>
+              </a:graphicData>
+            </a:graphic>
+            <wp14:sizeRelH relativeFrom="page">
+              <wp14:pctWidth>0</wp14:pctWidth>
+            </wp14:sizeRelH>
+            <wp14:sizeRelV relativeFrom="page">
+              <wp14:pctHeight>0</wp14:pctHeight>
+            </wp14:sizeRelV>
+          </wp:anchor>
+        </w:drawing>
+      </w:r>
+      <w:r>
+        <w:rPr>
+          <w:rFonts w:ascii="Times New Roman" w:hAnsi="Times New Roman" w:cs="Times New Roman"/>
+          <w:noProof/>
+          <w:sz w:val="10"/>
+          <w:szCs w:val="10"/>
+        </w:rPr>
+        <w:drawing>
+          <wp:anchor distT="0" distB="0" distL="114300" distR="114300" simplePos="0" relativeHeight="251664384" behindDoc="1" locked="0" layoutInCell="1" allowOverlap="1" wp14:anchorId="1A6A583C" wp14:editId="05C3A11F">
+            <wp:simplePos x="0" y="0"/>
+            <wp:positionH relativeFrom="column">
+              <wp:posOffset>1385668</wp:posOffset>
+            </wp:positionH>
+            <wp:positionV relativeFrom="paragraph">
+              <wp:posOffset>168520</wp:posOffset>
+            </wp:positionV>
+            <wp:extent cx="1385570" cy="784580"/>
+            <wp:effectExtent l="0" t="0" r="0" b="3175"/>
+            <wp:wrapNone/>
+            <wp:docPr id="26" name="Picture 26"/>
+            <wp:cNvGraphicFramePr>
+              <a:graphicFrameLocks xmlns:a="http://schemas.openxmlformats.org/drawingml/2006/main" noChangeAspect="1"/>
+            </wp:cNvGraphicFramePr>
+            <a:graphic xmlns:a="http://schemas.openxmlformats.org/drawingml/2006/main">
+              <a:graphicData uri="http://schemas.openxmlformats.org/drawingml/2006/picture">
+                <pic:pic xmlns:pic="http://schemas.openxmlformats.org/drawingml/2006/picture">
+                  <pic:nvPicPr>
+                    <pic:cNvPr id="26" name="Screen Shot 2018-09-19 at 11.23.21 PM.png"/>
+                    <pic:cNvPicPr/>
+                  </pic:nvPicPr>
+                  <pic:blipFill>
+                    <a:blip r:embed="rId26" cstate="print">
+                      <a:extLst>
+                        <a:ext uri="{28A0092B-C50C-407E-A947-70E740481C1C}">
+                          <a14:useLocalDpi xmlns:a14="http://schemas.microsoft.com/office/drawing/2010/main" val="0"/>
+                        </a:ext>
+                      </a:extLst>
+                    </a:blip>
+                    <a:stretch>
+                      <a:fillRect/>
+                    </a:stretch>
+                  </pic:blipFill>
+                  <pic:spPr>
+                    <a:xfrm>
+                      <a:off x="0" y="0"/>
+                      <a:ext cx="1385570" cy="784580"/>
+                    </a:xfrm>
+                    <a:prstGeom prst="rect">
+                      <a:avLst/>
+                    </a:prstGeom>
+                  </pic:spPr>
+                </pic:pic>
+              </a:graphicData>
+            </a:graphic>
+            <wp14:sizeRelH relativeFrom="page">
+              <wp14:pctWidth>0</wp14:pctWidth>
+            </wp14:sizeRelH>
+            <wp14:sizeRelV relativeFrom="page">
+              <wp14:pctHeight>0</wp14:pctHeight>
+            </wp14:sizeRelV>
+          </wp:anchor>
+        </w:drawing>
+      </w:r>
+      <w:r>
+        <w:rPr>
+          <w:rFonts w:ascii="Times New Roman" w:hAnsi="Times New Roman" w:cs="Times New Roman"/>
+          <w:noProof/>
+          <w:sz w:val="10"/>
+          <w:szCs w:val="10"/>
+        </w:rPr>
+        <w:drawing>
+          <wp:anchor distT="0" distB="0" distL="114300" distR="114300" simplePos="0" relativeHeight="251663360" behindDoc="1" locked="0" layoutInCell="1" allowOverlap="1" wp14:anchorId="6454D4AB" wp14:editId="450FF937">
+            <wp:simplePos x="0" y="0"/>
+            <wp:positionH relativeFrom="column">
+              <wp:posOffset>1383030</wp:posOffset>
+            </wp:positionH>
+            <wp:positionV relativeFrom="paragraph">
+              <wp:posOffset>-49</wp:posOffset>
+            </wp:positionV>
+            <wp:extent cx="1570990" cy="127000"/>
+            <wp:effectExtent l="0" t="0" r="3810" b="0"/>
+            <wp:wrapNone/>
+            <wp:docPr id="25" name="Picture 25"/>
+            <wp:cNvGraphicFramePr>
+              <a:graphicFrameLocks xmlns:a="http://schemas.openxmlformats.org/drawingml/2006/main" noChangeAspect="1"/>
+            </wp:cNvGraphicFramePr>
+            <a:graphic xmlns:a="http://schemas.openxmlformats.org/drawingml/2006/main">
+              <a:graphicData uri="http://schemas.openxmlformats.org/drawingml/2006/picture">
+                <pic:pic xmlns:pic="http://schemas.openxmlformats.org/drawingml/2006/picture">
+                  <pic:nvPicPr>
+                    <pic:cNvPr id="25" name="Screen Shot 2018-09-19 at 11.22.24 PM.png"/>
+                    <pic:cNvPicPr/>
+                  </pic:nvPicPr>
+                  <pic:blipFill>
+                    <a:blip r:embed="rId27" cstate="print">
+                      <a:extLst>
+                        <a:ext uri="{28A0092B-C50C-407E-A947-70E740481C1C}">
+                          <a14:useLocalDpi xmlns:a14="http://schemas.microsoft.com/office/drawing/2010/main" val="0"/>
+                        </a:ext>
+                      </a:extLst>
+                    </a:blip>
+                    <a:stretch>
+                      <a:fillRect/>
+                    </a:stretch>
+                  </pic:blipFill>
+                  <pic:spPr>
+                    <a:xfrm>
+                      <a:off x="0" y="0"/>
+                      <a:ext cx="1570990" cy="127000"/>
+                    </a:xfrm>
+                    <a:prstGeom prst="rect">
+                      <a:avLst/>
+                    </a:prstGeom>
+                  </pic:spPr>
+                </pic:pic>
+              </a:graphicData>
+            </a:graphic>
+            <wp14:sizeRelH relativeFrom="page">
+              <wp14:pctWidth>0</wp14:pctWidth>
+            </wp14:sizeRelH>
+            <wp14:sizeRelV relativeFrom="page">
+              <wp14:pctHeight>0</wp14:pctHeight>
+            </wp14:sizeRelV>
+          </wp:anchor>
+        </w:drawing>
+      </w:r>
+      <w:r>
+        <w:rPr>
+          <w:rFonts w:ascii="Times New Roman" w:hAnsi="Times New Roman" w:cs="Times New Roman"/>
+          <w:noProof/>
+          <w:sz w:val="10"/>
+          <w:szCs w:val="10"/>
+        </w:rPr>
+        <w:drawing>
+          <wp:inline distT="0" distB="0" distL="0" distR="0" wp14:anchorId="11D7093C" wp14:editId="19D84030">
+            <wp:extent cx="1385862" cy="407963"/>
+            <wp:effectExtent l="0" t="0" r="0" b="0"/>
+            <wp:docPr id="23" name="Picture 23"/>
+            <wp:cNvGraphicFramePr>
+              <a:graphicFrameLocks xmlns:a="http://schemas.openxmlformats.org/drawingml/2006/main" noChangeAspect="1"/>
+            </wp:cNvGraphicFramePr>
+            <a:graphic xmlns:a="http://schemas.openxmlformats.org/drawingml/2006/main">
+              <a:graphicData uri="http://schemas.openxmlformats.org/drawingml/2006/picture">
+                <pic:pic xmlns:pic="http://schemas.openxmlformats.org/drawingml/2006/picture">
+                  <pic:nvPicPr>
+                    <pic:cNvPr id="23" name="Screen Shot 2018-09-19 at 11.21.17 PM.png"/>
+                    <pic:cNvPicPr/>
+                  </pic:nvPicPr>
+                  <pic:blipFill>
+                    <a:blip r:embed="rId28" cstate="print">
+                      <a:extLst>
+                        <a:ext uri="{28A0092B-C50C-407E-A947-70E740481C1C}">
+                          <a14:useLocalDpi xmlns:a14="http://schemas.microsoft.com/office/drawing/2010/main" val="0"/>
+                        </a:ext>
+                      </a:extLst>
+                    </a:blip>
+                    <a:stretch>
+                      <a:fillRect/>
+                    </a:stretch>
+                  </pic:blipFill>
+                  <pic:spPr>
+                    <a:xfrm>
+                      <a:off x="0" y="0"/>
+                      <a:ext cx="1402798" cy="412949"/>
+                    </a:xfrm>
+                    <a:prstGeom prst="rect">
+                      <a:avLst/>
+                    </a:prstGeom>
+                  </pic:spPr>
+                </pic:pic>
+              </a:graphicData>
+            </a:graphic>
+          </wp:inline>
+        </w:drawing>
+      </w:r>
+    </w:p>
+    <w:p>
+      <w:pPr>
+        <w:rPr>
+          <w:rFonts w:ascii="Times New Roman" w:hAnsi="Times New Roman" w:cs="Times New Roman"/>
+          <w:sz w:val="10"/>
+          <w:szCs w:val="10"/>
         </w:rPr>
       </w:pPr>
     </w:p>
@@ -14164,8 +16575,844 @@
       <w:pPr>
         <w:rPr>
           <w:rFonts w:ascii="Times New Roman" w:hAnsi="Times New Roman" w:cs="Times New Roman"/>
+          <w:sz w:val="10"/>
+          <w:szCs w:val="10"/>
+        </w:rPr>
+      </w:pPr>
+      <w:r>
+        <w:rPr>
+          <w:rFonts w:ascii="Times New Roman" w:hAnsi="Times New Roman" w:cs="Times New Roman"/>
+          <w:noProof/>
+          <w:sz w:val="10"/>
+          <w:szCs w:val="10"/>
+        </w:rPr>
+        <w:drawing>
+          <wp:inline distT="0" distB="0" distL="0" distR="0" wp14:anchorId="0211B94D" wp14:editId="03BB7CF3">
+            <wp:extent cx="1360076" cy="1997612"/>
+            <wp:effectExtent l="0" t="0" r="0" b="0"/>
+            <wp:docPr id="24" name="Picture 24"/>
+            <wp:cNvGraphicFramePr>
+              <a:graphicFrameLocks xmlns:a="http://schemas.openxmlformats.org/drawingml/2006/main" noChangeAspect="1"/>
+            </wp:cNvGraphicFramePr>
+            <a:graphic xmlns:a="http://schemas.openxmlformats.org/drawingml/2006/main">
+              <a:graphicData uri="http://schemas.openxmlformats.org/drawingml/2006/picture">
+                <pic:pic xmlns:pic="http://schemas.openxmlformats.org/drawingml/2006/picture">
+                  <pic:nvPicPr>
+                    <pic:cNvPr id="24" name="Screen Shot 2018-09-19 at 11.21.43 PM.png"/>
+                    <pic:cNvPicPr/>
+                  </pic:nvPicPr>
+                  <pic:blipFill>
+                    <a:blip r:embed="rId29" cstate="print">
+                      <a:extLst>
+                        <a:ext uri="{28A0092B-C50C-407E-A947-70E740481C1C}">
+                          <a14:useLocalDpi xmlns:a14="http://schemas.microsoft.com/office/drawing/2010/main" val="0"/>
+                        </a:ext>
+                      </a:extLst>
+                    </a:blip>
+                    <a:stretch>
+                      <a:fillRect/>
+                    </a:stretch>
+                  </pic:blipFill>
+                  <pic:spPr>
+                    <a:xfrm>
+                      <a:off x="0" y="0"/>
+                      <a:ext cx="1393748" cy="2047068"/>
+                    </a:xfrm>
+                    <a:prstGeom prst="rect">
+                      <a:avLst/>
+                    </a:prstGeom>
+                  </pic:spPr>
+                </pic:pic>
+              </a:graphicData>
+            </a:graphic>
+          </wp:inline>
+        </w:drawing>
+      </w:r>
+      <w:r>
+        <w:rPr>
+          <w:rFonts w:ascii="Times New Roman" w:hAnsi="Times New Roman" w:cs="Times New Roman"/>
+          <w:noProof/>
+          <w:sz w:val="10"/>
+          <w:szCs w:val="10"/>
+        </w:rPr>
+        <w:drawing>
+          <wp:inline distT="0" distB="0" distL="0" distR="0" wp14:anchorId="03CC5D5E" wp14:editId="12D61681">
+            <wp:extent cx="1638605" cy="1280160"/>
+            <wp:effectExtent l="0" t="0" r="0" b="2540"/>
+            <wp:docPr id="28" name="Picture 28"/>
+            <wp:cNvGraphicFramePr>
+              <a:graphicFrameLocks xmlns:a="http://schemas.openxmlformats.org/drawingml/2006/main" noChangeAspect="1"/>
+            </wp:cNvGraphicFramePr>
+            <a:graphic xmlns:a="http://schemas.openxmlformats.org/drawingml/2006/main">
+              <a:graphicData uri="http://schemas.openxmlformats.org/drawingml/2006/picture">
+                <pic:pic xmlns:pic="http://schemas.openxmlformats.org/drawingml/2006/picture">
+                  <pic:nvPicPr>
+                    <pic:cNvPr id="28" name="Screen Shot 2018-09-19 at 11.25.33 PM.png"/>
+                    <pic:cNvPicPr/>
+                  </pic:nvPicPr>
+                  <pic:blipFill>
+                    <a:blip r:embed="rId30" cstate="print">
+                      <a:extLst>
+                        <a:ext uri="{28A0092B-C50C-407E-A947-70E740481C1C}">
+                          <a14:useLocalDpi xmlns:a14="http://schemas.microsoft.com/office/drawing/2010/main" val="0"/>
+                        </a:ext>
+                      </a:extLst>
+                    </a:blip>
+                    <a:stretch>
+                      <a:fillRect/>
+                    </a:stretch>
+                  </pic:blipFill>
+                  <pic:spPr>
+                    <a:xfrm>
+                      <a:off x="0" y="0"/>
+                      <a:ext cx="1666800" cy="1302188"/>
+                    </a:xfrm>
+                    <a:prstGeom prst="rect">
+                      <a:avLst/>
+                    </a:prstGeom>
+                  </pic:spPr>
+                </pic:pic>
+              </a:graphicData>
+            </a:graphic>
+          </wp:inline>
+        </w:drawing>
+      </w:r>
+    </w:p>
+    <w:p>
+      <w:pPr>
+        <w:rPr>
+          <w:rFonts w:ascii="Times New Roman" w:hAnsi="Times New Roman" w:cs="Times New Roman"/>
+          <w:sz w:val="10"/>
+          <w:szCs w:val="10"/>
+        </w:rPr>
+      </w:pPr>
+      <w:r>
+        <w:rPr>
+          <w:rFonts w:ascii="Times New Roman" w:hAnsi="Times New Roman" w:cs="Times New Roman"/>
+          <w:noProof/>
+          <w:sz w:val="10"/>
+          <w:szCs w:val="10"/>
+        </w:rPr>
+        <w:drawing>
+          <wp:anchor distT="0" distB="0" distL="114300" distR="114300" simplePos="0" relativeHeight="251666432" behindDoc="1" locked="0" layoutInCell="1" allowOverlap="1" wp14:anchorId="7E803D2C" wp14:editId="304AE4CB">
+            <wp:simplePos x="0" y="0"/>
+            <wp:positionH relativeFrom="column">
+              <wp:posOffset>2007675</wp:posOffset>
+            </wp:positionH>
+            <wp:positionV relativeFrom="paragraph">
+              <wp:posOffset>237637</wp:posOffset>
+            </wp:positionV>
+            <wp:extent cx="1027430" cy="702945"/>
+            <wp:effectExtent l="0" t="0" r="1270" b="0"/>
+            <wp:wrapNone/>
+            <wp:docPr id="32" name="Picture 32"/>
+            <wp:cNvGraphicFramePr>
+              <a:graphicFrameLocks xmlns:a="http://schemas.openxmlformats.org/drawingml/2006/main" noChangeAspect="1"/>
+            </wp:cNvGraphicFramePr>
+            <a:graphic xmlns:a="http://schemas.openxmlformats.org/drawingml/2006/main">
+              <a:graphicData uri="http://schemas.openxmlformats.org/drawingml/2006/picture">
+                <pic:pic xmlns:pic="http://schemas.openxmlformats.org/drawingml/2006/picture">
+                  <pic:nvPicPr>
+                    <pic:cNvPr id="32" name="Screen Shot 2018-09-19 at 11.28.22 PM.png"/>
+                    <pic:cNvPicPr/>
+                  </pic:nvPicPr>
+                  <pic:blipFill>
+                    <a:blip r:embed="rId31" cstate="print">
+                      <a:extLst>
+                        <a:ext uri="{28A0092B-C50C-407E-A947-70E740481C1C}">
+                          <a14:useLocalDpi xmlns:a14="http://schemas.microsoft.com/office/drawing/2010/main" val="0"/>
+                        </a:ext>
+                      </a:extLst>
+                    </a:blip>
+                    <a:stretch>
+                      <a:fillRect/>
+                    </a:stretch>
+                  </pic:blipFill>
+                  <pic:spPr>
+                    <a:xfrm>
+                      <a:off x="0" y="0"/>
+                      <a:ext cx="1027430" cy="702945"/>
+                    </a:xfrm>
+                    <a:prstGeom prst="rect">
+                      <a:avLst/>
+                    </a:prstGeom>
+                  </pic:spPr>
+                </pic:pic>
+              </a:graphicData>
+            </a:graphic>
+            <wp14:sizeRelH relativeFrom="page">
+              <wp14:pctWidth>0</wp14:pctWidth>
+            </wp14:sizeRelH>
+            <wp14:sizeRelV relativeFrom="page">
+              <wp14:pctHeight>0</wp14:pctHeight>
+            </wp14:sizeRelV>
+          </wp:anchor>
+        </w:drawing>
+      </w:r>
+      <w:r>
+        <w:rPr>
+          <w:rFonts w:ascii="Times New Roman" w:hAnsi="Times New Roman" w:cs="Times New Roman"/>
+          <w:noProof/>
+          <w:sz w:val="10"/>
+          <w:szCs w:val="10"/>
+        </w:rPr>
+        <w:drawing>
+          <wp:inline distT="0" distB="0" distL="0" distR="0" wp14:anchorId="3745AAEF" wp14:editId="4D597683">
+            <wp:extent cx="1069900" cy="1427871"/>
+            <wp:effectExtent l="0" t="0" r="0" b="0"/>
+            <wp:docPr id="29" name="Picture 29"/>
+            <wp:cNvGraphicFramePr>
+              <a:graphicFrameLocks xmlns:a="http://schemas.openxmlformats.org/drawingml/2006/main" noChangeAspect="1"/>
+            </wp:cNvGraphicFramePr>
+            <a:graphic xmlns:a="http://schemas.openxmlformats.org/drawingml/2006/main">
+              <a:graphicData uri="http://schemas.openxmlformats.org/drawingml/2006/picture">
+                <pic:pic xmlns:pic="http://schemas.openxmlformats.org/drawingml/2006/picture">
+                  <pic:nvPicPr>
+                    <pic:cNvPr id="29" name="Screen Shot 2018-09-19 at 11.26.31 PM.png"/>
+                    <pic:cNvPicPr/>
+                  </pic:nvPicPr>
+                  <pic:blipFill>
+                    <a:blip r:embed="rId32" cstate="print">
+                      <a:extLst>
+                        <a:ext uri="{28A0092B-C50C-407E-A947-70E740481C1C}">
+                          <a14:useLocalDpi xmlns:a14="http://schemas.microsoft.com/office/drawing/2010/main" val="0"/>
+                        </a:ext>
+                      </a:extLst>
+                    </a:blip>
+                    <a:stretch>
+                      <a:fillRect/>
+                    </a:stretch>
+                  </pic:blipFill>
+                  <pic:spPr>
+                    <a:xfrm>
+                      <a:off x="0" y="0"/>
+                      <a:ext cx="1079323" cy="1440447"/>
+                    </a:xfrm>
+                    <a:prstGeom prst="rect">
+                      <a:avLst/>
+                    </a:prstGeom>
+                  </pic:spPr>
+                </pic:pic>
+              </a:graphicData>
+            </a:graphic>
+          </wp:inline>
+        </w:drawing>
+      </w:r>
+      <w:r>
+        <w:rPr>
+          <w:rFonts w:ascii="Times New Roman" w:hAnsi="Times New Roman" w:cs="Times New Roman"/>
+          <w:noProof/>
+          <w:sz w:val="10"/>
+          <w:szCs w:val="10"/>
+        </w:rPr>
+        <w:drawing>
+          <wp:inline distT="0" distB="0" distL="0" distR="0" wp14:anchorId="5C37CD43" wp14:editId="3438933D">
+            <wp:extent cx="939071" cy="1498209"/>
+            <wp:effectExtent l="0" t="0" r="1270" b="635"/>
+            <wp:docPr id="30" name="Picture 30"/>
+            <wp:cNvGraphicFramePr>
+              <a:graphicFrameLocks xmlns:a="http://schemas.openxmlformats.org/drawingml/2006/main" noChangeAspect="1"/>
+            </wp:cNvGraphicFramePr>
+            <a:graphic xmlns:a="http://schemas.openxmlformats.org/drawingml/2006/main">
+              <a:graphicData uri="http://schemas.openxmlformats.org/drawingml/2006/picture">
+                <pic:pic xmlns:pic="http://schemas.openxmlformats.org/drawingml/2006/picture">
+                  <pic:nvPicPr>
+                    <pic:cNvPr id="30" name="Screen Shot 2018-09-19 at 11.27.09 PM.png"/>
+                    <pic:cNvPicPr/>
+                  </pic:nvPicPr>
+                  <pic:blipFill>
+                    <a:blip r:embed="rId33" cstate="print">
+                      <a:extLst>
+                        <a:ext uri="{28A0092B-C50C-407E-A947-70E740481C1C}">
+                          <a14:useLocalDpi xmlns:a14="http://schemas.microsoft.com/office/drawing/2010/main" val="0"/>
+                        </a:ext>
+                      </a:extLst>
+                    </a:blip>
+                    <a:stretch>
+                      <a:fillRect/>
+                    </a:stretch>
+                  </pic:blipFill>
+                  <pic:spPr>
+                    <a:xfrm>
+                      <a:off x="0" y="0"/>
+                      <a:ext cx="949944" cy="1515556"/>
+                    </a:xfrm>
+                    <a:prstGeom prst="rect">
+                      <a:avLst/>
+                    </a:prstGeom>
+                  </pic:spPr>
+                </pic:pic>
+              </a:graphicData>
+            </a:graphic>
+          </wp:inline>
+        </w:drawing>
+      </w:r>
+      <w:r>
+        <w:rPr>
+          <w:rFonts w:ascii="Times New Roman" w:hAnsi="Times New Roman" w:cs="Times New Roman"/>
+          <w:noProof/>
+          <w:sz w:val="10"/>
+          <w:szCs w:val="10"/>
+        </w:rPr>
+        <w:drawing>
+          <wp:inline distT="0" distB="0" distL="0" distR="0" wp14:anchorId="41C4A8FD" wp14:editId="2C7D161C">
+            <wp:extent cx="1016774" cy="513471"/>
+            <wp:effectExtent l="0" t="0" r="0" b="0"/>
+            <wp:docPr id="33" name="Picture 33"/>
+            <wp:cNvGraphicFramePr>
+              <a:graphicFrameLocks xmlns:a="http://schemas.openxmlformats.org/drawingml/2006/main" noChangeAspect="1"/>
+            </wp:cNvGraphicFramePr>
+            <a:graphic xmlns:a="http://schemas.openxmlformats.org/drawingml/2006/main">
+              <a:graphicData uri="http://schemas.openxmlformats.org/drawingml/2006/picture">
+                <pic:pic xmlns:pic="http://schemas.openxmlformats.org/drawingml/2006/picture">
+                  <pic:nvPicPr>
+                    <pic:cNvPr id="33" name="Screen Shot 2018-09-19 at 11.28.43 PM.png"/>
+                    <pic:cNvPicPr/>
+                  </pic:nvPicPr>
+                  <pic:blipFill>
+                    <a:blip r:embed="rId34" cstate="print">
+                      <a:extLst>
+                        <a:ext uri="{28A0092B-C50C-407E-A947-70E740481C1C}">
+                          <a14:useLocalDpi xmlns:a14="http://schemas.microsoft.com/office/drawing/2010/main" val="0"/>
+                        </a:ext>
+                      </a:extLst>
+                    </a:blip>
+                    <a:stretch>
+                      <a:fillRect/>
+                    </a:stretch>
+                  </pic:blipFill>
+                  <pic:spPr>
+                    <a:xfrm>
+                      <a:off x="0" y="0"/>
+                      <a:ext cx="1045984" cy="528222"/>
+                    </a:xfrm>
+                    <a:prstGeom prst="rect">
+                      <a:avLst/>
+                    </a:prstGeom>
+                  </pic:spPr>
+                </pic:pic>
+              </a:graphicData>
+            </a:graphic>
+          </wp:inline>
+        </w:drawing>
+      </w:r>
+      <w:r>
+        <w:rPr>
+          <w:rFonts w:ascii="Times New Roman" w:hAnsi="Times New Roman" w:cs="Times New Roman"/>
+          <w:noProof/>
+          <w:sz w:val="10"/>
+          <w:szCs w:val="10"/>
+        </w:rPr>
+        <w:drawing>
+          <wp:inline distT="0" distB="0" distL="0" distR="0" wp14:anchorId="0C1FC4E9" wp14:editId="60E9600B">
+            <wp:extent cx="3002867" cy="227091"/>
+            <wp:effectExtent l="0" t="0" r="0" b="1905"/>
+            <wp:docPr id="31" name="Picture 31"/>
+            <wp:cNvGraphicFramePr>
+              <a:graphicFrameLocks xmlns:a="http://schemas.openxmlformats.org/drawingml/2006/main" noChangeAspect="1"/>
+            </wp:cNvGraphicFramePr>
+            <a:graphic xmlns:a="http://schemas.openxmlformats.org/drawingml/2006/main">
+              <a:graphicData uri="http://schemas.openxmlformats.org/drawingml/2006/picture">
+                <pic:pic xmlns:pic="http://schemas.openxmlformats.org/drawingml/2006/picture">
+                  <pic:nvPicPr>
+                    <pic:cNvPr id="31" name="Screen Shot 2018-09-19 at 11.27.52 PM.png"/>
+                    <pic:cNvPicPr/>
+                  </pic:nvPicPr>
+                  <pic:blipFill>
+                    <a:blip r:embed="rId35">
+                      <a:extLst>
+                        <a:ext uri="{28A0092B-C50C-407E-A947-70E740481C1C}">
+                          <a14:useLocalDpi xmlns:a14="http://schemas.microsoft.com/office/drawing/2010/main" val="0"/>
+                        </a:ext>
+                      </a:extLst>
+                    </a:blip>
+                    <a:stretch>
+                      <a:fillRect/>
+                    </a:stretch>
+                  </pic:blipFill>
+                  <pic:spPr>
+                    <a:xfrm>
+                      <a:off x="0" y="0"/>
+                      <a:ext cx="3866644" cy="292414"/>
+                    </a:xfrm>
+                    <a:prstGeom prst="rect">
+                      <a:avLst/>
+                    </a:prstGeom>
+                  </pic:spPr>
+                </pic:pic>
+              </a:graphicData>
+            </a:graphic>
+          </wp:inline>
+        </w:drawing>
+      </w:r>
+    </w:p>
+    <w:p>
+      <w:pPr>
+        <w:rPr>
+          <w:rFonts w:ascii="Times New Roman" w:hAnsi="Times New Roman" w:cs="Times New Roman"/>
+          <w:sz w:val="10"/>
+          <w:szCs w:val="10"/>
+        </w:rPr>
+      </w:pPr>
+      <w:r>
+        <w:rPr>
+          <w:rFonts w:ascii="Times New Roman" w:hAnsi="Times New Roman" w:cs="Times New Roman"/>
+          <w:noProof/>
+          <w:sz w:val="10"/>
+          <w:szCs w:val="10"/>
+        </w:rPr>
+        <w:drawing>
+          <wp:inline distT="0" distB="0" distL="0" distR="0" wp14:anchorId="17B999F2" wp14:editId="60591A4A">
+            <wp:extent cx="1385570" cy="1454837"/>
+            <wp:effectExtent l="0" t="0" r="0" b="5715"/>
+            <wp:docPr id="34" name="Picture 34"/>
+            <wp:cNvGraphicFramePr>
+              <a:graphicFrameLocks xmlns:a="http://schemas.openxmlformats.org/drawingml/2006/main" noChangeAspect="1"/>
+            </wp:cNvGraphicFramePr>
+            <a:graphic xmlns:a="http://schemas.openxmlformats.org/drawingml/2006/main">
+              <a:graphicData uri="http://schemas.openxmlformats.org/drawingml/2006/picture">
+                <pic:pic xmlns:pic="http://schemas.openxmlformats.org/drawingml/2006/picture">
+                  <pic:nvPicPr>
+                    <pic:cNvPr id="34" name="Screen Shot 2018-09-19 at 11.29.30 PM.png"/>
+                    <pic:cNvPicPr/>
+                  </pic:nvPicPr>
+                  <pic:blipFill>
+                    <a:blip r:embed="rId36" cstate="print">
+                      <a:extLst>
+                        <a:ext uri="{28A0092B-C50C-407E-A947-70E740481C1C}">
+                          <a14:useLocalDpi xmlns:a14="http://schemas.microsoft.com/office/drawing/2010/main" val="0"/>
+                        </a:ext>
+                      </a:extLst>
+                    </a:blip>
+                    <a:stretch>
+                      <a:fillRect/>
+                    </a:stretch>
+                  </pic:blipFill>
+                  <pic:spPr>
+                    <a:xfrm>
+                      <a:off x="0" y="0"/>
+                      <a:ext cx="1412657" cy="1483278"/>
+                    </a:xfrm>
+                    <a:prstGeom prst="rect">
+                      <a:avLst/>
+                    </a:prstGeom>
+                  </pic:spPr>
+                </pic:pic>
+              </a:graphicData>
+            </a:graphic>
+          </wp:inline>
+        </w:drawing>
+      </w:r>
+      <w:r>
+        <w:rPr>
+          <w:rFonts w:ascii="Times New Roman" w:hAnsi="Times New Roman" w:cs="Times New Roman"/>
+          <w:noProof/>
+          <w:sz w:val="10"/>
+          <w:szCs w:val="10"/>
+        </w:rPr>
+        <w:drawing>
+          <wp:inline distT="0" distB="0" distL="0" distR="0" wp14:anchorId="3AD68D9C" wp14:editId="5D022FE3">
+            <wp:extent cx="1578360" cy="1498209"/>
+            <wp:effectExtent l="0" t="0" r="0" b="635"/>
+            <wp:docPr id="35" name="Picture 35"/>
+            <wp:cNvGraphicFramePr>
+              <a:graphicFrameLocks xmlns:a="http://schemas.openxmlformats.org/drawingml/2006/main" noChangeAspect="1"/>
+            </wp:cNvGraphicFramePr>
+            <a:graphic xmlns:a="http://schemas.openxmlformats.org/drawingml/2006/main">
+              <a:graphicData uri="http://schemas.openxmlformats.org/drawingml/2006/picture">
+                <pic:pic xmlns:pic="http://schemas.openxmlformats.org/drawingml/2006/picture">
+                  <pic:nvPicPr>
+                    <pic:cNvPr id="35" name="Screen Shot 2018-09-19 at 11.30.10 PM.png"/>
+                    <pic:cNvPicPr/>
+                  </pic:nvPicPr>
+                  <pic:blipFill>
+                    <a:blip r:embed="rId37" cstate="print">
+                      <a:extLst>
+                        <a:ext uri="{28A0092B-C50C-407E-A947-70E740481C1C}">
+                          <a14:useLocalDpi xmlns:a14="http://schemas.microsoft.com/office/drawing/2010/main" val="0"/>
+                        </a:ext>
+                      </a:extLst>
+                    </a:blip>
+                    <a:stretch>
+                      <a:fillRect/>
+                    </a:stretch>
+                  </pic:blipFill>
+                  <pic:spPr>
+                    <a:xfrm>
+                      <a:off x="0" y="0"/>
+                      <a:ext cx="1585952" cy="1505415"/>
+                    </a:xfrm>
+                    <a:prstGeom prst="rect">
+                      <a:avLst/>
+                    </a:prstGeom>
+                  </pic:spPr>
+                </pic:pic>
+              </a:graphicData>
+            </a:graphic>
+          </wp:inline>
+        </w:drawing>
+      </w:r>
+    </w:p>
+    <w:p>
+      <w:pPr>
+        <w:rPr>
+          <w:rFonts w:ascii="Times New Roman" w:hAnsi="Times New Roman" w:cs="Times New Roman"/>
+          <w:sz w:val="10"/>
+          <w:szCs w:val="10"/>
+        </w:rPr>
+      </w:pPr>
+      <w:r>
+        <w:rPr>
+          <w:rFonts w:ascii="Times New Roman" w:hAnsi="Times New Roman" w:cs="Times New Roman"/>
+          <w:noProof/>
           <w:sz w:val="20"/>
           <w:szCs w:val="20"/>
+        </w:rPr>
+        <w:drawing>
+          <wp:anchor distT="0" distB="0" distL="114300" distR="114300" simplePos="0" relativeHeight="251670528" behindDoc="0" locked="0" layoutInCell="1" allowOverlap="1" wp14:anchorId="179381E9" wp14:editId="5567FEB5">
+            <wp:simplePos x="0" y="0"/>
+            <wp:positionH relativeFrom="column">
+              <wp:posOffset>3044456</wp:posOffset>
+            </wp:positionH>
+            <wp:positionV relativeFrom="paragraph">
+              <wp:posOffset>229397</wp:posOffset>
+            </wp:positionV>
+            <wp:extent cx="3347641" cy="1169582"/>
+            <wp:effectExtent l="0" t="0" r="0" b="0"/>
+            <wp:wrapNone/>
+            <wp:docPr id="41" name="Picture 41"/>
+            <wp:cNvGraphicFramePr>
+              <a:graphicFrameLocks xmlns:a="http://schemas.openxmlformats.org/drawingml/2006/main" noChangeAspect="1"/>
+            </wp:cNvGraphicFramePr>
+            <a:graphic xmlns:a="http://schemas.openxmlformats.org/drawingml/2006/main">
+              <a:graphicData uri="http://schemas.openxmlformats.org/drawingml/2006/picture">
+                <pic:pic xmlns:pic="http://schemas.openxmlformats.org/drawingml/2006/picture">
+                  <pic:nvPicPr>
+                    <pic:cNvPr id="41" name="Screen Shot 2018-09-19 at 11.39.15 PM.png"/>
+                    <pic:cNvPicPr/>
+                  </pic:nvPicPr>
+                  <pic:blipFill>
+                    <a:blip r:embed="rId38" cstate="print">
+                      <a:extLst>
+                        <a:ext uri="{28A0092B-C50C-407E-A947-70E740481C1C}">
+                          <a14:useLocalDpi xmlns:a14="http://schemas.microsoft.com/office/drawing/2010/main" val="0"/>
+                        </a:ext>
+                      </a:extLst>
+                    </a:blip>
+                    <a:stretch>
+                      <a:fillRect/>
+                    </a:stretch>
+                  </pic:blipFill>
+                  <pic:spPr>
+                    <a:xfrm>
+                      <a:off x="0" y="0"/>
+                      <a:ext cx="3354957" cy="1172138"/>
+                    </a:xfrm>
+                    <a:prstGeom prst="rect">
+                      <a:avLst/>
+                    </a:prstGeom>
+                  </pic:spPr>
+                </pic:pic>
+              </a:graphicData>
+            </a:graphic>
+            <wp14:sizeRelH relativeFrom="page">
+              <wp14:pctWidth>0</wp14:pctWidth>
+            </wp14:sizeRelH>
+            <wp14:sizeRelV relativeFrom="page">
+              <wp14:pctHeight>0</wp14:pctHeight>
+            </wp14:sizeRelV>
+          </wp:anchor>
+        </w:drawing>
+      </w:r>
+      <w:r>
+        <w:rPr>
+          <w:rFonts w:ascii="Times New Roman" w:hAnsi="Times New Roman" w:cs="Times New Roman"/>
+          <w:noProof/>
+          <w:sz w:val="10"/>
+          <w:szCs w:val="10"/>
+        </w:rPr>
+        <w:drawing>
+          <wp:inline distT="0" distB="0" distL="0" distR="0" wp14:anchorId="535649E5" wp14:editId="5303C074">
+            <wp:extent cx="1430342" cy="942536"/>
+            <wp:effectExtent l="0" t="0" r="5080" b="0"/>
+            <wp:docPr id="36" name="Picture 36"/>
+            <wp:cNvGraphicFramePr>
+              <a:graphicFrameLocks xmlns:a="http://schemas.openxmlformats.org/drawingml/2006/main" noChangeAspect="1"/>
+            </wp:cNvGraphicFramePr>
+            <a:graphic xmlns:a="http://schemas.openxmlformats.org/drawingml/2006/main">
+              <a:graphicData uri="http://schemas.openxmlformats.org/drawingml/2006/picture">
+                <pic:pic xmlns:pic="http://schemas.openxmlformats.org/drawingml/2006/picture">
+                  <pic:nvPicPr>
+                    <pic:cNvPr id="36" name="Screen Shot 2018-09-19 at 11.31.05 PM.png"/>
+                    <pic:cNvPicPr/>
+                  </pic:nvPicPr>
+                  <pic:blipFill>
+                    <a:blip r:embed="rId39" cstate="print">
+                      <a:extLst>
+                        <a:ext uri="{28A0092B-C50C-407E-A947-70E740481C1C}">
+                          <a14:useLocalDpi xmlns:a14="http://schemas.microsoft.com/office/drawing/2010/main" val="0"/>
+                        </a:ext>
+                      </a:extLst>
+                    </a:blip>
+                    <a:stretch>
+                      <a:fillRect/>
+                    </a:stretch>
+                  </pic:blipFill>
+                  <pic:spPr>
+                    <a:xfrm>
+                      <a:off x="0" y="0"/>
+                      <a:ext cx="1441089" cy="949618"/>
+                    </a:xfrm>
+                    <a:prstGeom prst="rect">
+                      <a:avLst/>
+                    </a:prstGeom>
+                  </pic:spPr>
+                </pic:pic>
+              </a:graphicData>
+            </a:graphic>
+          </wp:inline>
+        </w:drawing>
+      </w:r>
+      <w:r>
+        <w:rPr>
+          <w:rFonts w:ascii="Times New Roman" w:hAnsi="Times New Roman" w:cs="Times New Roman"/>
+          <w:noProof/>
+          <w:sz w:val="10"/>
+          <w:szCs w:val="10"/>
+        </w:rPr>
+        <w:drawing>
+          <wp:inline distT="0" distB="0" distL="0" distR="0" wp14:anchorId="678B2D89" wp14:editId="57B8BD0C">
+            <wp:extent cx="1371600" cy="1118712"/>
+            <wp:effectExtent l="0" t="0" r="0" b="0"/>
+            <wp:docPr id="37" name="Picture 37"/>
+            <wp:cNvGraphicFramePr>
+              <a:graphicFrameLocks xmlns:a="http://schemas.openxmlformats.org/drawingml/2006/main" noChangeAspect="1"/>
+            </wp:cNvGraphicFramePr>
+            <a:graphic xmlns:a="http://schemas.openxmlformats.org/drawingml/2006/main">
+              <a:graphicData uri="http://schemas.openxmlformats.org/drawingml/2006/picture">
+                <pic:pic xmlns:pic="http://schemas.openxmlformats.org/drawingml/2006/picture">
+                  <pic:nvPicPr>
+                    <pic:cNvPr id="37" name="Screen Shot 2018-09-19 at 11.31.29 PM.png"/>
+                    <pic:cNvPicPr/>
+                  </pic:nvPicPr>
+                  <pic:blipFill>
+                    <a:blip r:embed="rId40" cstate="print">
+                      <a:extLst>
+                        <a:ext uri="{28A0092B-C50C-407E-A947-70E740481C1C}">
+                          <a14:useLocalDpi xmlns:a14="http://schemas.microsoft.com/office/drawing/2010/main" val="0"/>
+                        </a:ext>
+                      </a:extLst>
+                    </a:blip>
+                    <a:stretch>
+                      <a:fillRect/>
+                    </a:stretch>
+                  </pic:blipFill>
+                  <pic:spPr>
+                    <a:xfrm>
+                      <a:off x="0" y="0"/>
+                      <a:ext cx="1385708" cy="1130219"/>
+                    </a:xfrm>
+                    <a:prstGeom prst="rect">
+                      <a:avLst/>
+                    </a:prstGeom>
+                  </pic:spPr>
+                </pic:pic>
+              </a:graphicData>
+            </a:graphic>
+          </wp:inline>
+        </w:drawing>
+      </w:r>
+    </w:p>
+    <w:p>
+      <w:pPr>
+        <w:rPr>
+          <w:rFonts w:ascii="Times New Roman" w:hAnsi="Times New Roman" w:cs="Times New Roman"/>
+          <w:sz w:val="10"/>
+          <w:szCs w:val="10"/>
+        </w:rPr>
+      </w:pPr>
+      <w:r>
+        <w:rPr>
+          <w:rFonts w:ascii="Times New Roman" w:hAnsi="Times New Roman" w:cs="Times New Roman"/>
+          <w:noProof/>
+          <w:sz w:val="20"/>
+          <w:szCs w:val="20"/>
+        </w:rPr>
+        <w:drawing>
+          <wp:anchor distT="0" distB="0" distL="114300" distR="114300" simplePos="0" relativeHeight="251668480" behindDoc="0" locked="0" layoutInCell="1" allowOverlap="1" wp14:anchorId="21C18C8F" wp14:editId="3EA88CDB">
+            <wp:simplePos x="0" y="0"/>
+            <wp:positionH relativeFrom="column">
+              <wp:posOffset>1155404</wp:posOffset>
+            </wp:positionH>
+            <wp:positionV relativeFrom="paragraph">
+              <wp:posOffset>956930</wp:posOffset>
+            </wp:positionV>
+            <wp:extent cx="1817887" cy="1079893"/>
+            <wp:effectExtent l="0" t="0" r="0" b="0"/>
+            <wp:wrapNone/>
+            <wp:docPr id="39" name="Picture 39"/>
+            <wp:cNvGraphicFramePr>
+              <a:graphicFrameLocks xmlns:a="http://schemas.openxmlformats.org/drawingml/2006/main" noChangeAspect="1"/>
+            </wp:cNvGraphicFramePr>
+            <a:graphic xmlns:a="http://schemas.openxmlformats.org/drawingml/2006/main">
+              <a:graphicData uri="http://schemas.openxmlformats.org/drawingml/2006/picture">
+                <pic:pic xmlns:pic="http://schemas.openxmlformats.org/drawingml/2006/picture">
+                  <pic:nvPicPr>
+                    <pic:cNvPr id="39" name="Screen Shot 2018-09-19 at 11.36.14 PM.png"/>
+                    <pic:cNvPicPr/>
+                  </pic:nvPicPr>
+                  <pic:blipFill>
+                    <a:blip r:embed="rId41" cstate="print">
+                      <a:extLst>
+                        <a:ext uri="{28A0092B-C50C-407E-A947-70E740481C1C}">
+                          <a14:useLocalDpi xmlns:a14="http://schemas.microsoft.com/office/drawing/2010/main" val="0"/>
+                        </a:ext>
+                      </a:extLst>
+                    </a:blip>
+                    <a:stretch>
+                      <a:fillRect/>
+                    </a:stretch>
+                  </pic:blipFill>
+                  <pic:spPr>
+                    <a:xfrm>
+                      <a:off x="0" y="0"/>
+                      <a:ext cx="1834421" cy="1089715"/>
+                    </a:xfrm>
+                    <a:prstGeom prst="rect">
+                      <a:avLst/>
+                    </a:prstGeom>
+                  </pic:spPr>
+                </pic:pic>
+              </a:graphicData>
+            </a:graphic>
+            <wp14:sizeRelH relativeFrom="page">
+              <wp14:pctWidth>0</wp14:pctWidth>
+            </wp14:sizeRelH>
+            <wp14:sizeRelV relativeFrom="page">
+              <wp14:pctHeight>0</wp14:pctHeight>
+            </wp14:sizeRelV>
+          </wp:anchor>
+        </w:drawing>
+      </w:r>
+      <w:r>
+        <w:rPr>
+          <w:rFonts w:ascii="Times New Roman" w:hAnsi="Times New Roman" w:cs="Times New Roman"/>
+          <w:noProof/>
+          <w:sz w:val="20"/>
+          <w:szCs w:val="20"/>
+        </w:rPr>
+        <w:drawing>
+          <wp:anchor distT="0" distB="0" distL="114300" distR="114300" simplePos="0" relativeHeight="251667456" behindDoc="0" locked="0" layoutInCell="1" allowOverlap="1" wp14:anchorId="4AF6337A" wp14:editId="4DF8D35A">
+            <wp:simplePos x="0" y="0"/>
+            <wp:positionH relativeFrom="column">
+              <wp:posOffset>951851</wp:posOffset>
+            </wp:positionH>
+            <wp:positionV relativeFrom="paragraph">
+              <wp:posOffset>241699</wp:posOffset>
+            </wp:positionV>
+            <wp:extent cx="2053883" cy="708162"/>
+            <wp:effectExtent l="0" t="0" r="3810" b="3175"/>
+            <wp:wrapNone/>
+            <wp:docPr id="8" name="Picture 8"/>
+            <wp:cNvGraphicFramePr>
+              <a:graphicFrameLocks xmlns:a="http://schemas.openxmlformats.org/drawingml/2006/main" noChangeAspect="1"/>
+            </wp:cNvGraphicFramePr>
+            <a:graphic xmlns:a="http://schemas.openxmlformats.org/drawingml/2006/main">
+              <a:graphicData uri="http://schemas.openxmlformats.org/drawingml/2006/picture">
+                <pic:pic xmlns:pic="http://schemas.openxmlformats.org/drawingml/2006/picture">
+                  <pic:nvPicPr>
+                    <pic:cNvPr id="8" name="Screen Shot 2018-09-19 at 11.04.25 PM.png"/>
+                    <pic:cNvPicPr/>
+                  </pic:nvPicPr>
+                  <pic:blipFill>
+                    <a:blip r:embed="rId42" cstate="print">
+                      <a:extLst>
+                        <a:ext uri="{28A0092B-C50C-407E-A947-70E740481C1C}">
+                          <a14:useLocalDpi xmlns:a14="http://schemas.microsoft.com/office/drawing/2010/main" val="0"/>
+                        </a:ext>
+                      </a:extLst>
+                    </a:blip>
+                    <a:stretch>
+                      <a:fillRect/>
+                    </a:stretch>
+                  </pic:blipFill>
+                  <pic:spPr>
+                    <a:xfrm>
+                      <a:off x="0" y="0"/>
+                      <a:ext cx="2053883" cy="708162"/>
+                    </a:xfrm>
+                    <a:prstGeom prst="rect">
+                      <a:avLst/>
+                    </a:prstGeom>
+                  </pic:spPr>
+                </pic:pic>
+              </a:graphicData>
+            </a:graphic>
+            <wp14:sizeRelH relativeFrom="page">
+              <wp14:pctWidth>0</wp14:pctWidth>
+            </wp14:sizeRelH>
+            <wp14:sizeRelV relativeFrom="page">
+              <wp14:pctHeight>0</wp14:pctHeight>
+            </wp14:sizeRelV>
+          </wp:anchor>
+        </w:drawing>
+      </w:r>
+      <w:r>
+        <w:rPr>
+          <w:rFonts w:ascii="Times New Roman" w:hAnsi="Times New Roman" w:cs="Times New Roman"/>
+          <w:noProof/>
+          <w:sz w:val="10"/>
+          <w:szCs w:val="10"/>
+        </w:rPr>
+        <w:drawing>
+          <wp:inline distT="0" distB="0" distL="0" distR="0" wp14:anchorId="475550F3" wp14:editId="308B3926">
+            <wp:extent cx="2539218" cy="2451932"/>
+            <wp:effectExtent l="0" t="0" r="1270" b="0"/>
+            <wp:docPr id="38" name="Picture 38"/>
+            <wp:cNvGraphicFramePr>
+              <a:graphicFrameLocks xmlns:a="http://schemas.openxmlformats.org/drawingml/2006/main" noChangeAspect="1"/>
+            </wp:cNvGraphicFramePr>
+            <a:graphic xmlns:a="http://schemas.openxmlformats.org/drawingml/2006/main">
+              <a:graphicData uri="http://schemas.openxmlformats.org/drawingml/2006/picture">
+                <pic:pic xmlns:pic="http://schemas.openxmlformats.org/drawingml/2006/picture">
+                  <pic:nvPicPr>
+                    <pic:cNvPr id="38" name="Screen Shot 2018-09-19 at 11.31.59 PM.png"/>
+                    <pic:cNvPicPr/>
+                  </pic:nvPicPr>
+                  <pic:blipFill>
+                    <a:blip r:embed="rId43" cstate="print">
+                      <a:extLst>
+                        <a:ext uri="{28A0092B-C50C-407E-A947-70E740481C1C}">
+                          <a14:useLocalDpi xmlns:a14="http://schemas.microsoft.com/office/drawing/2010/main" val="0"/>
+                        </a:ext>
+                      </a:extLst>
+                    </a:blip>
+                    <a:stretch>
+                      <a:fillRect/>
+                    </a:stretch>
+                  </pic:blipFill>
+                  <pic:spPr>
+                    <a:xfrm>
+                      <a:off x="0" y="0"/>
+                      <a:ext cx="2568408" cy="2480118"/>
+                    </a:xfrm>
+                    <a:prstGeom prst="rect">
+                      <a:avLst/>
+                    </a:prstGeom>
+                  </pic:spPr>
+                </pic:pic>
+              </a:graphicData>
+            </a:graphic>
+          </wp:inline>
+        </w:drawing>
+      </w:r>
+    </w:p>
+    <w:p>
+      <w:pPr>
+        <w:rPr>
+          <w:rFonts w:ascii="Times New Roman" w:hAnsi="Times New Roman" w:cs="Times New Roman"/>
+          <w:sz w:val="10"/>
+          <w:szCs w:val="10"/>
         </w:rPr>
       </w:pPr>
     </w:p>
@@ -14177,6 +17424,162 @@
           <w:szCs w:val="20"/>
         </w:rPr>
       </w:pPr>
+      <w:r>
+        <w:rPr>
+          <w:rFonts w:ascii="Times New Roman" w:hAnsi="Times New Roman" w:cs="Times New Roman"/>
+          <w:noProof/>
+          <w:sz w:val="20"/>
+          <w:szCs w:val="20"/>
+        </w:rPr>
+        <w:drawing>
+          <wp:inline distT="0" distB="0" distL="0" distR="0" wp14:anchorId="614B44E4" wp14:editId="44F6F30A">
+            <wp:extent cx="1495746" cy="1118381"/>
+            <wp:effectExtent l="0" t="0" r="3175" b="0"/>
+            <wp:docPr id="6" name="Picture 6"/>
+            <wp:cNvGraphicFramePr>
+              <a:graphicFrameLocks xmlns:a="http://schemas.openxmlformats.org/drawingml/2006/main" noChangeAspect="1"/>
+            </wp:cNvGraphicFramePr>
+            <a:graphic xmlns:a="http://schemas.openxmlformats.org/drawingml/2006/main">
+              <a:graphicData uri="http://schemas.openxmlformats.org/drawingml/2006/picture">
+                <pic:pic xmlns:pic="http://schemas.openxmlformats.org/drawingml/2006/picture">
+                  <pic:nvPicPr>
+                    <pic:cNvPr id="6" name="Screen Shot 2018-09-19 at 11.01.59 PM.png"/>
+                    <pic:cNvPicPr/>
+                  </pic:nvPicPr>
+                  <pic:blipFill>
+                    <a:blip r:embed="rId44" cstate="print">
+                      <a:extLst>
+                        <a:ext uri="{28A0092B-C50C-407E-A947-70E740481C1C}">
+                          <a14:useLocalDpi xmlns:a14="http://schemas.microsoft.com/office/drawing/2010/main" val="0"/>
+                        </a:ext>
+                      </a:extLst>
+                    </a:blip>
+                    <a:stretch>
+                      <a:fillRect/>
+                    </a:stretch>
+                  </pic:blipFill>
+                  <pic:spPr>
+                    <a:xfrm>
+                      <a:off x="0" y="0"/>
+                      <a:ext cx="1529515" cy="1143631"/>
+                    </a:xfrm>
+                    <a:prstGeom prst="rect">
+                      <a:avLst/>
+                    </a:prstGeom>
+                  </pic:spPr>
+                </pic:pic>
+              </a:graphicData>
+            </a:graphic>
+          </wp:inline>
+        </w:drawing>
+      </w:r>
+      <w:r>
+        <w:rPr>
+          <w:rFonts w:ascii="Times New Roman" w:hAnsi="Times New Roman" w:cs="Times New Roman"/>
+          <w:noProof/>
+          <w:sz w:val="20"/>
+          <w:szCs w:val="20"/>
+        </w:rPr>
+        <w:drawing>
+          <wp:inline distT="0" distB="0" distL="0" distR="0" wp14:anchorId="5E90ED10" wp14:editId="3C43027C">
+            <wp:extent cx="1477754" cy="1104314"/>
+            <wp:effectExtent l="0" t="0" r="0" b="635"/>
+            <wp:docPr id="7" name="Picture 7"/>
+            <wp:cNvGraphicFramePr>
+              <a:graphicFrameLocks xmlns:a="http://schemas.openxmlformats.org/drawingml/2006/main" noChangeAspect="1"/>
+            </wp:cNvGraphicFramePr>
+            <a:graphic xmlns:a="http://schemas.openxmlformats.org/drawingml/2006/main">
+              <a:graphicData uri="http://schemas.openxmlformats.org/drawingml/2006/picture">
+                <pic:pic xmlns:pic="http://schemas.openxmlformats.org/drawingml/2006/picture">
+                  <pic:nvPicPr>
+                    <pic:cNvPr id="7" name="Screen Shot 2018-09-19 at 11.02.55 PM.png"/>
+                    <pic:cNvPicPr/>
+                  </pic:nvPicPr>
+                  <pic:blipFill>
+                    <a:blip r:embed="rId45" cstate="print">
+                      <a:extLst>
+                        <a:ext uri="{28A0092B-C50C-407E-A947-70E740481C1C}">
+                          <a14:useLocalDpi xmlns:a14="http://schemas.microsoft.com/office/drawing/2010/main" val="0"/>
+                        </a:ext>
+                      </a:extLst>
+                    </a:blip>
+                    <a:stretch>
+                      <a:fillRect/>
+                    </a:stretch>
+                  </pic:blipFill>
+                  <pic:spPr>
+                    <a:xfrm>
+                      <a:off x="0" y="0"/>
+                      <a:ext cx="1511978" cy="1129889"/>
+                    </a:xfrm>
+                    <a:prstGeom prst="rect">
+                      <a:avLst/>
+                    </a:prstGeom>
+                  </pic:spPr>
+                </pic:pic>
+              </a:graphicData>
+            </a:graphic>
+          </wp:inline>
+        </w:drawing>
+      </w:r>
+    </w:p>
+    <w:p>
+      <w:pPr>
+        <w:rPr>
+          <w:rFonts w:ascii="Times New Roman" w:hAnsi="Times New Roman" w:cs="Times New Roman"/>
+          <w:sz w:val="20"/>
+          <w:szCs w:val="20"/>
+        </w:rPr>
+      </w:pPr>
+      <w:r>
+        <w:rPr>
+          <w:rFonts w:ascii="Times New Roman" w:hAnsi="Times New Roman" w:cs="Times New Roman"/>
+          <w:noProof/>
+          <w:sz w:val="20"/>
+          <w:szCs w:val="20"/>
+        </w:rPr>
+        <w:drawing>
+          <wp:inline distT="0" distB="0" distL="0" distR="0" wp14:anchorId="51410155" wp14:editId="2ED32B68">
+            <wp:extent cx="3048000" cy="2290445"/>
+            <wp:effectExtent l="0" t="0" r="0" b="0"/>
+            <wp:docPr id="9" name="Picture 9"/>
+            <wp:cNvGraphicFramePr>
+              <a:graphicFrameLocks xmlns:a="http://schemas.openxmlformats.org/drawingml/2006/main" noChangeAspect="1"/>
+            </wp:cNvGraphicFramePr>
+            <a:graphic xmlns:a="http://schemas.openxmlformats.org/drawingml/2006/main">
+              <a:graphicData uri="http://schemas.openxmlformats.org/drawingml/2006/picture">
+                <pic:pic xmlns:pic="http://schemas.openxmlformats.org/drawingml/2006/picture">
+                  <pic:nvPicPr>
+                    <pic:cNvPr id="9" name="Screen Shot 2018-09-19 at 11.05.34 PM.png"/>
+                    <pic:cNvPicPr/>
+                  </pic:nvPicPr>
+                  <pic:blipFill>
+                    <a:blip r:embed="rId46" cstate="print">
+                      <a:extLst>
+                        <a:ext uri="{28A0092B-C50C-407E-A947-70E740481C1C}">
+                          <a14:useLocalDpi xmlns:a14="http://schemas.microsoft.com/office/drawing/2010/main" val="0"/>
+                        </a:ext>
+                      </a:extLst>
+                    </a:blip>
+                    <a:stretch>
+                      <a:fillRect/>
+                    </a:stretch>
+                  </pic:blipFill>
+                  <pic:spPr>
+                    <a:xfrm>
+                      <a:off x="0" y="0"/>
+                      <a:ext cx="3048000" cy="2290445"/>
+                    </a:xfrm>
+                    <a:prstGeom prst="rect">
+                      <a:avLst/>
+                    </a:prstGeom>
+                  </pic:spPr>
+                </pic:pic>
+              </a:graphicData>
+            </a:graphic>
+          </wp:inline>
+        </w:drawing>
+      </w:r>
     </w:p>
     <w:p>
       <w:pPr>
@@ -14222,8 +17625,6 @@
           <w:szCs w:val="20"/>
         </w:rPr>
       </w:pPr>
-      <w:bookmarkStart w:id="0" w:name="_GoBack"/>
-      <w:bookmarkEnd w:id="0"/>
     </w:p>
     <w:p>
       <w:pPr>
@@ -14233,60 +17634,8 @@
           <w:szCs w:val="20"/>
         </w:rPr>
       </w:pPr>
-    </w:p>
-    <w:p>
-      <w:pPr>
-        <w:rPr>
-          <w:rFonts w:ascii="Times New Roman" w:hAnsi="Times New Roman" w:cs="Times New Roman"/>
-          <w:sz w:val="20"/>
-          <w:szCs w:val="20"/>
-        </w:rPr>
-      </w:pPr>
-    </w:p>
-    <w:p>
-      <w:pPr>
-        <w:rPr>
-          <w:rFonts w:ascii="Times New Roman" w:hAnsi="Times New Roman" w:cs="Times New Roman"/>
-          <w:sz w:val="20"/>
-          <w:szCs w:val="20"/>
-        </w:rPr>
-      </w:pPr>
-    </w:p>
-    <w:p>
-      <w:pPr>
-        <w:rPr>
-          <w:rFonts w:ascii="Times New Roman" w:hAnsi="Times New Roman" w:cs="Times New Roman"/>
-          <w:sz w:val="20"/>
-          <w:szCs w:val="20"/>
-        </w:rPr>
-      </w:pPr>
-    </w:p>
-    <w:p>
-      <w:pPr>
-        <w:rPr>
-          <w:rFonts w:ascii="Times New Roman" w:hAnsi="Times New Roman" w:cs="Times New Roman"/>
-          <w:sz w:val="20"/>
-          <w:szCs w:val="20"/>
-        </w:rPr>
-      </w:pPr>
-    </w:p>
-    <w:p>
-      <w:pPr>
-        <w:rPr>
-          <w:rFonts w:ascii="Times New Roman" w:hAnsi="Times New Roman" w:cs="Times New Roman"/>
-          <w:sz w:val="20"/>
-          <w:szCs w:val="20"/>
-        </w:rPr>
-      </w:pPr>
-    </w:p>
-    <w:p>
-      <w:pPr>
-        <w:rPr>
-          <w:rFonts w:ascii="Times New Roman" w:hAnsi="Times New Roman" w:cs="Times New Roman"/>
-          <w:sz w:val="20"/>
-          <w:szCs w:val="20"/>
-        </w:rPr>
-      </w:pPr>
+      <w:bookmarkStart w:id="0" w:name="_GoBack"/>
+      <w:bookmarkEnd w:id="0"/>
     </w:p>
     <w:sectPr>
       <w:pgSz w:w="15840" w:h="12240" w:orient="landscape"/>

</xml_diff>